<commit_message>
MS2 - Litrature Review done
</commit_message>
<xml_diff>
--- a/Doc/Milestone 2/Research Design I - Milestone 02.docx
+++ b/Doc/Milestone 2/Research Design I - Milestone 02.docx
@@ -33,12 +33,6 @@
     <w:p>
       <w:pPr>
         <w:ind w:left="360"/>
-        <w:rPr>
-          <w:b/>
-          <w:bCs/>
-          <w:color w:val="000000" w:themeColor="text1"/>
-          <w:lang w:val="en-MT"/>
-        </w:rPr>
       </w:pPr>
       <w:hyperlink r:id="rId7" w:history="1">
         <w:r>
@@ -48,21 +42,8 @@
             <w:bCs/>
             <w:lang w:val="en-MT"/>
           </w:rPr>
-          <w:t>https://shorturl.at/08zuZ</w:t>
+          <w:t>https://papers.ssrn.co</w:t>
         </w:r>
-      </w:hyperlink>
-    </w:p>
-    <w:p>
-      <w:pPr>
-        <w:ind w:left="360"/>
-        <w:rPr>
-          <w:b/>
-          <w:bCs/>
-          <w:color w:val="000000" w:themeColor="text1"/>
-          <w:lang w:val="en-MT"/>
-        </w:rPr>
-      </w:pPr>
-      <w:hyperlink r:id="rId8" w:history="1">
         <w:r>
           <w:rPr>
             <w:rStyle w:val="Hyperlink"/>
@@ -70,60 +51,84 @@
             <w:bCs/>
             <w:lang w:val="en-MT"/>
           </w:rPr>
-          <w:t>https://papers.ssrn.com/sol3/papers.cfm?abstract_id=5101269</w:t>
+          <w:t>m/sol3/papers.cf</w:t>
+        </w:r>
+        <w:r>
+          <w:rPr>
+            <w:rStyle w:val="Hyperlink"/>
+            <w:b/>
+            <w:bCs/>
+            <w:lang w:val="en-MT"/>
+          </w:rPr>
+          <w:t>m?abstract_id=5101269</w:t>
         </w:r>
       </w:hyperlink>
     </w:p>
     <w:p>
       <w:pPr>
         <w:ind w:left="360"/>
+      </w:pPr>
+      <w:hyperlink r:id="rId8" w:history="1">
+        <w:r>
+          <w:rPr>
+            <w:rStyle w:val="Hyperlink"/>
+          </w:rPr>
+          <w:t>https://ieeexplore.ieee.org/document/9548932</w:t>
+        </w:r>
+      </w:hyperlink>
+    </w:p>
+    <w:p>
+      <w:pPr>
+        <w:ind w:left="360"/>
+        <w:rPr>
+          <w:b/>
+          <w:bCs/>
+          <w:color w:val="000000" w:themeColor="text1"/>
+          <w:lang w:val="en-MT"/>
+        </w:rPr>
       </w:pPr>
       <w:hyperlink r:id="rId9" w:history="1">
         <w:r>
           <w:rPr>
             <w:rStyle w:val="Hyperlink"/>
+            <w:b/>
+            <w:bCs/>
+            <w:lang w:val="en-MT"/>
           </w:rPr>
-          <w:t>https://ieeexplore.ieee.org/abstract/document/4219020</w:t>
+          <w:t>https://ieeexplore.ieee.org/abstract/</w:t>
+        </w:r>
+        <w:r>
+          <w:rPr>
+            <w:rStyle w:val="Hyperlink"/>
+            <w:b/>
+            <w:bCs/>
+            <w:lang w:val="en-MT"/>
+          </w:rPr>
+          <w:t>document/9917383</w:t>
         </w:r>
       </w:hyperlink>
     </w:p>
     <w:p>
       <w:pPr>
         <w:ind w:left="360"/>
+        <w:rPr>
+          <w:b/>
+          <w:bCs/>
+          <w:color w:val="000000" w:themeColor="text1"/>
+          <w:lang w:val="en-MT"/>
+        </w:rPr>
       </w:pPr>
       <w:hyperlink r:id="rId10" w:history="1">
         <w:r>
           <w:rPr>
             <w:rStyle w:val="Hyperlink"/>
+            <w:b/>
+            <w:bCs/>
+            <w:lang w:val="en-MT"/>
           </w:rPr>
-          <w:t>https://www.atlantis-press.com/proceedings/icaic-24/126003415</w:t>
+          <w:t>https://www.researchgate.net/publication/377735347_The_Application_of_Artificial_Intelligence_in_Game</w:t>
         </w:r>
       </w:hyperlink>
-    </w:p>
-    <w:p>
-      <w:pPr>
-        <w:ind w:left="360"/>
-      </w:pPr>
-    </w:p>
-    <w:p>
-      <w:pPr>
-        <w:ind w:left="360"/>
-        <w:rPr>
-          <w:i/>
-          <w:iCs/>
-          <w:sz w:val="20"/>
-          <w:szCs w:val="20"/>
-        </w:rPr>
-      </w:pPr>
-      <w:r>
-        <w:rPr>
-          <w:i/>
-          <w:iCs/>
-          <w:sz w:val="20"/>
-          <w:szCs w:val="20"/>
-        </w:rPr>
-        <w:t xml:space="preserve">non accessible </w:t>
-      </w:r>
     </w:p>
     <w:p>
       <w:pPr>
@@ -143,73 +148,9 @@
             <w:bCs/>
             <w:lang w:val="en-MT"/>
           </w:rPr>
-          <w:t>https://ieeexplore.ieee.org/abstract/document/9917383</w:t>
+          <w:t>https://ieeexplore.ieee.org/document/9782047</w:t>
         </w:r>
       </w:hyperlink>
-      <w:r>
-        <w:rPr>
-          <w:b/>
-          <w:bCs/>
-          <w:color w:val="000000" w:themeColor="text1"/>
-          <w:lang w:val="en-MT"/>
-        </w:rPr>
-        <w:t xml:space="preserve"> </w:t>
-      </w:r>
-    </w:p>
-    <w:p>
-      <w:pPr>
-        <w:ind w:left="360"/>
-        <w:rPr>
-          <w:b/>
-          <w:bCs/>
-          <w:color w:val="000000" w:themeColor="text1"/>
-          <w:lang w:val="en-MT"/>
-        </w:rPr>
-      </w:pPr>
-      <w:hyperlink r:id="rId12" w:history="1">
-        <w:r>
-          <w:rPr>
-            <w:rStyle w:val="Hyperlink"/>
-            <w:b/>
-            <w:bCs/>
-            <w:lang w:val="en-MT"/>
-          </w:rPr>
-          <w:t>https://link.springer.com/chapter/10.1007/978-3-031-81713-7_18</w:t>
-        </w:r>
-      </w:hyperlink>
-    </w:p>
-    <w:p>
-      <w:pPr>
-        <w:ind w:left="360"/>
-        <w:rPr>
-          <w:b/>
-          <w:bCs/>
-          <w:color w:val="000000" w:themeColor="text1"/>
-          <w:lang w:val="en-MT"/>
-        </w:rPr>
-      </w:pPr>
-      <w:hyperlink r:id="rId13" w:history="1">
-        <w:r>
-          <w:rPr>
-            <w:rStyle w:val="Hyperlink"/>
-            <w:b/>
-            <w:bCs/>
-            <w:lang w:val="en-MT"/>
-          </w:rPr>
-          <w:t>https://ieeexplore.ieee.org/abstract/document/9357946</w:t>
-        </w:r>
-      </w:hyperlink>
-    </w:p>
-    <w:p>
-      <w:pPr>
-        <w:ind w:firstLine="720"/>
-        <w:rPr>
-          <w:b/>
-          <w:bCs/>
-          <w:color w:val="000000" w:themeColor="text1"/>
-          <w:lang w:val="en-US"/>
-        </w:rPr>
-      </w:pPr>
     </w:p>
     <w:p>
       <w:pPr>
@@ -441,6 +382,49 @@
     </w:p>
     <w:p>
       <w:pPr>
+        <w:ind w:firstLine="720"/>
+        <w:rPr>
+          <w:b/>
+          <w:bCs/>
+          <w:color w:val="000000" w:themeColor="text1"/>
+          <w:lang w:val="en-US"/>
+        </w:rPr>
+      </w:pPr>
+    </w:p>
+    <w:p>
+      <w:pPr>
+        <w:ind w:firstLine="720"/>
+        <w:rPr>
+          <w:b/>
+          <w:bCs/>
+          <w:color w:val="000000" w:themeColor="text1"/>
+          <w:lang w:val="en-US"/>
+        </w:rPr>
+      </w:pPr>
+    </w:p>
+    <w:p>
+      <w:pPr>
+        <w:ind w:firstLine="720"/>
+        <w:rPr>
+          <w:b/>
+          <w:bCs/>
+          <w:color w:val="000000" w:themeColor="text1"/>
+          <w:lang w:val="en-US"/>
+        </w:rPr>
+      </w:pPr>
+    </w:p>
+    <w:p>
+      <w:pPr>
+        <w:rPr>
+          <w:b/>
+          <w:bCs/>
+          <w:color w:val="000000" w:themeColor="text1"/>
+          <w:lang w:val="en-US"/>
+        </w:rPr>
+      </w:pPr>
+    </w:p>
+    <w:p>
+      <w:pPr>
         <w:rPr>
           <w:b/>
           <w:bCs/>
@@ -473,32 +457,20 @@
           <w:szCs w:val="28"/>
           <w:lang w:val="en-US"/>
         </w:rPr>
+        <w:lastRenderedPageBreak/>
         <w:t>Literature Review.</w:t>
       </w:r>
     </w:p>
     <w:p>
       <w:pPr>
-        <w:ind w:firstLine="720"/>
-        <w:rPr>
-          <w:b/>
-          <w:bCs/>
-          <w:color w:val="000000" w:themeColor="text1"/>
-          <w:sz w:val="24"/>
-          <w:szCs w:val="24"/>
-          <w:lang w:val="en-US"/>
-        </w:rPr>
-      </w:pPr>
-    </w:p>
-    <w:p>
-      <w:pPr>
-        <w:ind w:firstLine="720"/>
-        <w:rPr>
-          <w:color w:val="000000" w:themeColor="text1"/>
-          <w:sz w:val="24"/>
-          <w:szCs w:val="24"/>
-          <w:lang w:val="en-US"/>
-        </w:rPr>
-      </w:pPr>
+        <w:rPr>
+          <w:color w:val="000000" w:themeColor="text1"/>
+          <w:sz w:val="24"/>
+          <w:szCs w:val="24"/>
+          <w:lang w:val="en-US"/>
+        </w:rPr>
+      </w:pPr>
+      <w:bookmarkStart w:id="0" w:name="_Hlk197366123"/>
       <w:r>
         <w:rPr>
           <w:b/>
@@ -521,6 +493,16 @@
         </w:rPr>
         <w:t>The Role of AI in Game Development and Player Experience</w:t>
       </w:r>
+    </w:p>
+    <w:p>
+      <w:pPr>
+        <w:rPr>
+          <w:color w:val="000000" w:themeColor="text1"/>
+          <w:sz w:val="24"/>
+          <w:szCs w:val="24"/>
+          <w:lang w:val="en-US"/>
+        </w:rPr>
+      </w:pPr>
     </w:p>
     <w:p>
       <w:pPr>
@@ -532,14 +514,18 @@
           <w:b/>
           <w:bCs/>
           <w:color w:val="000000" w:themeColor="text1"/>
-          <w:lang w:val="en-US"/>
-        </w:rPr>
-      </w:pPr>
-      <w:r>
-        <w:rPr>
-          <w:b/>
-          <w:bCs/>
-          <w:color w:val="000000" w:themeColor="text1"/>
+          <w:sz w:val="24"/>
+          <w:szCs w:val="24"/>
+          <w:lang w:val="en-US"/>
+        </w:rPr>
+      </w:pPr>
+      <w:r>
+        <w:rPr>
+          <w:b/>
+          <w:bCs/>
+          <w:color w:val="000000" w:themeColor="text1"/>
+          <w:sz w:val="24"/>
+          <w:szCs w:val="24"/>
           <w:lang w:val="en-US"/>
         </w:rPr>
         <w:t>Research Aim</w:t>
@@ -547,27 +533,32 @@
     </w:p>
     <w:p>
       <w:pPr>
-        <w:ind w:firstLine="720"/>
-        <w:rPr>
-          <w:b/>
-          <w:bCs/>
-          <w:color w:val="000000" w:themeColor="text1"/>
-          <w:lang w:val="en-US"/>
-        </w:rPr>
-      </w:pPr>
-      <w:r>
-        <w:rPr>
-          <w:b/>
-          <w:bCs/>
-          <w:color w:val="000000" w:themeColor="text1"/>
-          <w:lang w:val="en-US"/>
-        </w:rPr>
-        <w:t>To explore how AI enhances player experience and game design through dynamic difficulty adjustment, procedural content generation, and adaptive NPCs.</w:t>
-      </w:r>
-      <w:r>
-        <w:rPr>
-          <w:b/>
-          <w:bCs/>
+        <w:ind w:left="720"/>
+        <w:rPr>
+          <w:color w:val="000000" w:themeColor="text1"/>
+          <w:lang w:val="en-US"/>
+        </w:rPr>
+      </w:pPr>
+      <w:r>
+        <w:rPr>
+          <w:color w:val="000000" w:themeColor="text1"/>
+        </w:rPr>
+        <w:t xml:space="preserve">Investigates how AI technologies enhance player engagement by enabling adaptive gameplay, dynamic environments, and personalized storytelling through intelligent systems. It focuses on using AI to make game worlds more reactive to player </w:t>
+      </w:r>
+      <w:r>
+        <w:rPr>
+          <w:color w:val="000000" w:themeColor="text1"/>
+        </w:rPr>
+        <w:t>behaviour</w:t>
+      </w:r>
+      <w:r>
+        <w:rPr>
+          <w:color w:val="000000" w:themeColor="text1"/>
+        </w:rPr>
+        <w:t>.</w:t>
+      </w:r>
+      <w:r>
+        <w:rPr>
           <w:color w:val="000000" w:themeColor="text1"/>
           <w:lang w:val="en-US"/>
         </w:rPr>
@@ -584,14 +575,18 @@
           <w:b/>
           <w:bCs/>
           <w:color w:val="000000" w:themeColor="text1"/>
-          <w:lang w:val="en-US"/>
-        </w:rPr>
-      </w:pPr>
-      <w:r>
-        <w:rPr>
-          <w:b/>
-          <w:bCs/>
-          <w:color w:val="000000" w:themeColor="text1"/>
+          <w:sz w:val="24"/>
+          <w:szCs w:val="24"/>
+          <w:lang w:val="en-US"/>
+        </w:rPr>
+      </w:pPr>
+      <w:r>
+        <w:rPr>
+          <w:b/>
+          <w:bCs/>
+          <w:color w:val="000000" w:themeColor="text1"/>
+          <w:sz w:val="24"/>
+          <w:szCs w:val="24"/>
           <w:lang w:val="en-US"/>
         </w:rPr>
         <w:t>Dataset</w:t>
@@ -599,32 +594,32 @@
     </w:p>
     <w:p>
       <w:pPr>
-        <w:ind w:firstLine="720"/>
-        <w:rPr>
-          <w:b/>
-          <w:bCs/>
-          <w:color w:val="000000" w:themeColor="text1"/>
-          <w:lang w:val="en-US"/>
-        </w:rPr>
-      </w:pPr>
-      <w:r>
-        <w:rPr>
-          <w:b/>
-          <w:bCs/>
-          <w:color w:val="000000" w:themeColor="text1"/>
-          <w:lang w:val="en-US"/>
-        </w:rPr>
-        <w:t>The study is a literature review; it does not use empirical datasets but synthesizes findings from 30 peer-reviewed sources.</w:t>
-      </w:r>
-      <w:r>
-        <w:rPr>
-          <w:b/>
-          <w:bCs/>
-          <w:color w:val="000000" w:themeColor="text1"/>
-          <w:lang w:val="en-US"/>
-        </w:rPr>
-        <w:br/>
-      </w:r>
+        <w:ind w:left="720"/>
+        <w:rPr>
+          <w:color w:val="000000" w:themeColor="text1"/>
+        </w:rPr>
+      </w:pPr>
+      <w:r>
+        <w:rPr>
+          <w:color w:val="000000" w:themeColor="text1"/>
+        </w:rPr>
+        <w:t>A literature review of 30 peer-reviewed sources spanning from 2010 to 2024. No original experiments were conducted</w:t>
+      </w:r>
+      <w:r>
+        <w:rPr>
+          <w:color w:val="000000" w:themeColor="text1"/>
+        </w:rPr>
+        <w:t>.</w:t>
+      </w:r>
+    </w:p>
+    <w:p>
+      <w:pPr>
+        <w:ind w:left="720"/>
+        <w:rPr>
+          <w:color w:val="000000" w:themeColor="text1"/>
+          <w:lang w:val="en-US"/>
+        </w:rPr>
+      </w:pPr>
     </w:p>
     <w:p>
       <w:pPr>
@@ -636,14 +631,18 @@
           <w:b/>
           <w:bCs/>
           <w:color w:val="000000" w:themeColor="text1"/>
-          <w:lang w:val="en-US"/>
-        </w:rPr>
-      </w:pPr>
-      <w:r>
-        <w:rPr>
-          <w:b/>
-          <w:bCs/>
-          <w:color w:val="000000" w:themeColor="text1"/>
+          <w:sz w:val="24"/>
+          <w:szCs w:val="24"/>
+          <w:lang w:val="en-US"/>
+        </w:rPr>
+      </w:pPr>
+      <w:r>
+        <w:rPr>
+          <w:b/>
+          <w:bCs/>
+          <w:color w:val="000000" w:themeColor="text1"/>
+          <w:sz w:val="24"/>
+          <w:szCs w:val="24"/>
           <w:lang w:val="en-US"/>
         </w:rPr>
         <w:t xml:space="preserve">Algorithm </w:t>
@@ -651,32 +650,49 @@
     </w:p>
     <w:p>
       <w:pPr>
-        <w:ind w:firstLine="720"/>
-        <w:rPr>
-          <w:b/>
-          <w:bCs/>
-          <w:color w:val="000000" w:themeColor="text1"/>
-          <w:lang w:val="en-US"/>
-        </w:rPr>
-      </w:pPr>
-      <w:r>
-        <w:rPr>
-          <w:b/>
-          <w:bCs/>
-          <w:color w:val="000000" w:themeColor="text1"/>
-          <w:lang w:val="en-US"/>
-        </w:rPr>
-        <w:t>Surveys use AI techniques including machine learning, neural networks, GANs, DDA, and emotional AI in modern AAA games.</w:t>
-      </w:r>
-      <w:r>
-        <w:rPr>
-          <w:b/>
-          <w:bCs/>
-          <w:color w:val="000000" w:themeColor="text1"/>
-          <w:lang w:val="en-US"/>
-        </w:rPr>
-        <w:br/>
-      </w:r>
+        <w:ind w:left="720"/>
+        <w:rPr>
+          <w:color w:val="000000" w:themeColor="text1"/>
+        </w:rPr>
+      </w:pPr>
+      <w:r>
+        <w:rPr>
+          <w:color w:val="000000" w:themeColor="text1"/>
+        </w:rPr>
+        <w:t xml:space="preserve">Key techniques include machine learning for </w:t>
+      </w:r>
+      <w:r>
+        <w:rPr>
+          <w:color w:val="000000" w:themeColor="text1"/>
+        </w:rPr>
+        <w:t>behaviour</w:t>
+      </w:r>
+      <w:r>
+        <w:rPr>
+          <w:color w:val="000000" w:themeColor="text1"/>
+        </w:rPr>
+        <w:t xml:space="preserve"> adaptation, GANs and noise functions for procedural content generation (PCG), neural networks for lifelike NPC </w:t>
+      </w:r>
+      <w:r>
+        <w:rPr>
+          <w:color w:val="000000" w:themeColor="text1"/>
+        </w:rPr>
+        <w:t>behaviour</w:t>
+      </w:r>
+      <w:r>
+        <w:rPr>
+          <w:color w:val="000000" w:themeColor="text1"/>
+        </w:rPr>
+        <w:t>, and A* for pathfinding. Dynamic Difficulty Adjustment (DDA) adapts game difficulty in real time. Reinforcement learning and emotional AI are used to personalize interactions and evolve narratives.</w:t>
+      </w:r>
+    </w:p>
+    <w:p>
+      <w:pPr>
+        <w:ind w:left="720"/>
+        <w:rPr>
+          <w:color w:val="000000" w:themeColor="text1"/>
+        </w:rPr>
+      </w:pPr>
     </w:p>
     <w:p>
       <w:pPr>
@@ -688,14 +704,18 @@
           <w:b/>
           <w:bCs/>
           <w:color w:val="000000" w:themeColor="text1"/>
-          <w:lang w:val="en-US"/>
-        </w:rPr>
-      </w:pPr>
-      <w:r>
-        <w:rPr>
-          <w:b/>
-          <w:bCs/>
-          <w:color w:val="000000" w:themeColor="text1"/>
+          <w:sz w:val="24"/>
+          <w:szCs w:val="24"/>
+          <w:lang w:val="en-US"/>
+        </w:rPr>
+      </w:pPr>
+      <w:r>
+        <w:rPr>
+          <w:b/>
+          <w:bCs/>
+          <w:color w:val="000000" w:themeColor="text1"/>
+          <w:sz w:val="24"/>
+          <w:szCs w:val="24"/>
           <w:lang w:val="en-US"/>
         </w:rPr>
         <w:t xml:space="preserve">Evaluation </w:t>
@@ -703,27 +723,86 @@
     </w:p>
     <w:p>
       <w:pPr>
-        <w:ind w:firstLine="720"/>
-        <w:rPr>
-          <w:b/>
-          <w:bCs/>
-          <w:color w:val="000000" w:themeColor="text1"/>
-          <w:lang w:val="en-US"/>
-        </w:rPr>
-      </w:pPr>
-      <w:r>
-        <w:rPr>
-          <w:b/>
-          <w:bCs/>
-          <w:color w:val="000000" w:themeColor="text1"/>
-          <w:lang w:val="en-US"/>
-        </w:rPr>
-        <w:t>Analyzes how these systems were implemented in games like The Last of Us Part II and Red Dead Redemption 2. Highlights game-specific case studies and qualitative impacts.</w:t>
-      </w:r>
-    </w:p>
-    <w:p>
-      <w:pPr>
-        <w:ind w:firstLine="720"/>
+        <w:ind w:left="720"/>
+        <w:rPr>
+          <w:b/>
+          <w:bCs/>
+          <w:color w:val="000000" w:themeColor="text1"/>
+          <w:lang w:val="en-US"/>
+        </w:rPr>
+      </w:pPr>
+      <w:r>
+        <w:rPr>
+          <w:color w:val="000000" w:themeColor="text1"/>
+        </w:rPr>
+        <w:t xml:space="preserve">Case studies such as </w:t>
+      </w:r>
+      <w:r>
+        <w:rPr>
+          <w:i/>
+          <w:iCs/>
+          <w:color w:val="000000" w:themeColor="text1"/>
+        </w:rPr>
+        <w:t>The Last of Us Part II</w:t>
+      </w:r>
+      <w:r>
+        <w:rPr>
+          <w:color w:val="000000" w:themeColor="text1"/>
+        </w:rPr>
+        <w:t xml:space="preserve"> and </w:t>
+      </w:r>
+      <w:r>
+        <w:rPr>
+          <w:i/>
+          <w:iCs/>
+          <w:color w:val="000000" w:themeColor="text1"/>
+        </w:rPr>
+        <w:t>Red Dead Redemption 2</w:t>
+      </w:r>
+      <w:r>
+        <w:rPr>
+          <w:color w:val="000000" w:themeColor="text1"/>
+        </w:rPr>
+        <w:t xml:space="preserve"> illustrate how NPCs respond to player input with emotional and tactical realism. The </w:t>
+      </w:r>
+      <w:r>
+        <w:rPr>
+          <w:i/>
+          <w:iCs/>
+          <w:color w:val="000000" w:themeColor="text1"/>
+        </w:rPr>
+        <w:t>Nemesis System</w:t>
+      </w:r>
+      <w:r>
+        <w:rPr>
+          <w:color w:val="000000" w:themeColor="text1"/>
+        </w:rPr>
+        <w:t xml:space="preserve"> in </w:t>
+      </w:r>
+      <w:r>
+        <w:rPr>
+          <w:i/>
+          <w:iCs/>
+          <w:color w:val="000000" w:themeColor="text1"/>
+        </w:rPr>
+        <w:t>Shadow of Mordor</w:t>
+      </w:r>
+      <w:r>
+        <w:rPr>
+          <w:color w:val="000000" w:themeColor="text1"/>
+        </w:rPr>
+        <w:t xml:space="preserve"> dynamically tracks and evolves enemy encounters. These examples show that AI enables nuanced, personalized interactions and emergent narratives</w:t>
+      </w:r>
+      <w:r>
+        <w:rPr>
+          <w:color w:val="000000" w:themeColor="text1"/>
+        </w:rPr>
+        <w:t>.</w:t>
+      </w:r>
+    </w:p>
+    <w:p>
+      <w:pPr>
+        <w:ind w:left="720"/>
         <w:rPr>
           <w:b/>
           <w:bCs/>
@@ -742,14 +821,18 @@
           <w:b/>
           <w:bCs/>
           <w:color w:val="000000" w:themeColor="text1"/>
-          <w:lang w:val="en-US"/>
-        </w:rPr>
-      </w:pPr>
-      <w:r>
-        <w:rPr>
-          <w:b/>
-          <w:bCs/>
-          <w:color w:val="000000" w:themeColor="text1"/>
+          <w:sz w:val="24"/>
+          <w:szCs w:val="24"/>
+          <w:lang w:val="en-US"/>
+        </w:rPr>
+      </w:pPr>
+      <w:r>
+        <w:rPr>
+          <w:b/>
+          <w:bCs/>
+          <w:color w:val="000000" w:themeColor="text1"/>
+          <w:sz w:val="24"/>
+          <w:szCs w:val="24"/>
           <w:lang w:val="en-US"/>
         </w:rPr>
         <w:t xml:space="preserve">Limitations </w:t>
@@ -757,27 +840,24 @@
     </w:p>
     <w:p>
       <w:pPr>
-        <w:ind w:firstLine="720"/>
-        <w:rPr>
-          <w:b/>
-          <w:bCs/>
-          <w:color w:val="000000" w:themeColor="text1"/>
-          <w:lang w:val="en-US"/>
-        </w:rPr>
-      </w:pPr>
-      <w:r>
-        <w:rPr>
-          <w:b/>
-          <w:bCs/>
-          <w:color w:val="000000" w:themeColor="text1"/>
-          <w:lang w:val="en-US"/>
-        </w:rPr>
-        <w:t>Does not include quantitative benchmarks or comparative evaluations. Limited to descriptive analysis.</w:t>
-      </w:r>
-    </w:p>
-    <w:p>
-      <w:pPr>
-        <w:ind w:firstLine="720"/>
+        <w:ind w:left="720"/>
+        <w:rPr>
+          <w:b/>
+          <w:bCs/>
+          <w:color w:val="000000" w:themeColor="text1"/>
+          <w:lang w:val="en-US"/>
+        </w:rPr>
+      </w:pPr>
+      <w:r>
+        <w:rPr>
+          <w:color w:val="000000" w:themeColor="text1"/>
+        </w:rPr>
+        <w:t>Primarily focused on AAA titles, limiting generalization to smaller games. No new experimental data. Advanced AI systems require heavy computational resources, making real-time application difficult. Ethical concerns around player manipulation are noted but not deeply explored.</w:t>
+      </w:r>
+    </w:p>
+    <w:p>
+      <w:pPr>
+        <w:ind w:left="720"/>
         <w:rPr>
           <w:b/>
           <w:bCs/>
@@ -804,104 +884,54 @@
           <w:b/>
           <w:bCs/>
           <w:color w:val="000000" w:themeColor="text1"/>
-          <w:lang w:val="en-US"/>
-        </w:rPr>
-        <w:t xml:space="preserve">Recommendations </w:t>
-      </w:r>
-    </w:p>
-    <w:p>
-      <w:pPr>
-        <w:ind w:firstLine="720"/>
-        <w:rPr>
-          <w:b/>
-          <w:bCs/>
-          <w:color w:val="000000" w:themeColor="text1"/>
-          <w:lang w:val="en-US"/>
-        </w:rPr>
-      </w:pPr>
-      <w:r>
-        <w:rPr>
-          <w:b/>
-          <w:bCs/>
-          <w:color w:val="000000" w:themeColor="text1"/>
-          <w:lang w:val="en-US"/>
-        </w:rPr>
-        <w:t>Encourages research into personalized AI systems that adapt to player psychology and deeper integration of AI in storytelling.</w:t>
-      </w:r>
-    </w:p>
-    <w:p>
-      <w:pPr>
-        <w:ind w:firstLine="720"/>
-        <w:rPr>
-          <w:b/>
-          <w:bCs/>
-          <w:color w:val="000000" w:themeColor="text1"/>
-          <w:lang w:val="en-US"/>
-        </w:rPr>
-      </w:pPr>
-    </w:p>
-    <w:p>
-      <w:pPr>
-        <w:ind w:firstLine="720"/>
-        <w:rPr>
-          <w:b/>
-          <w:bCs/>
-          <w:color w:val="000000" w:themeColor="text1"/>
-          <w:lang w:val="en-US"/>
-        </w:rPr>
-      </w:pPr>
-    </w:p>
-    <w:p>
-      <w:pPr>
-        <w:ind w:firstLine="720"/>
-        <w:rPr>
-          <w:b/>
-          <w:bCs/>
-          <w:color w:val="000000" w:themeColor="text1"/>
-          <w:lang w:val="en-US"/>
-        </w:rPr>
-      </w:pPr>
-    </w:p>
-    <w:p>
-      <w:pPr>
-        <w:ind w:firstLine="720"/>
-        <w:rPr>
-          <w:b/>
-          <w:bCs/>
-          <w:color w:val="000000" w:themeColor="text1"/>
-          <w:lang w:val="en-US"/>
-        </w:rPr>
-      </w:pPr>
-    </w:p>
-    <w:p>
-      <w:pPr>
-        <w:ind w:firstLine="720"/>
-        <w:rPr>
-          <w:b/>
-          <w:bCs/>
-          <w:color w:val="000000" w:themeColor="text1"/>
-          <w:lang w:val="en-US"/>
-        </w:rPr>
-      </w:pPr>
-    </w:p>
-    <w:p>
-      <w:pPr>
-        <w:ind w:firstLine="720"/>
-        <w:rPr>
-          <w:b/>
-          <w:bCs/>
-          <w:color w:val="000000" w:themeColor="text1"/>
-          <w:lang w:val="en-US"/>
-        </w:rPr>
-      </w:pPr>
-    </w:p>
-    <w:p>
-      <w:pPr>
-        <w:ind w:firstLine="720"/>
-        <w:rPr>
-          <w:b/>
-          <w:bCs/>
-          <w:color w:val="000000" w:themeColor="text1"/>
+          <w:sz w:val="24"/>
+          <w:szCs w:val="24"/>
+          <w:lang w:val="en-US"/>
+        </w:rPr>
+        <w:t>Recommendations</w:t>
+      </w:r>
+      <w:r>
+        <w:rPr>
+          <w:b/>
+          <w:bCs/>
+          <w:color w:val="000000" w:themeColor="text1"/>
+          <w:lang w:val="en-US"/>
+        </w:rPr>
+        <w:t xml:space="preserve"> </w:t>
+      </w:r>
+    </w:p>
+    <w:p>
+      <w:pPr>
+        <w:ind w:left="720"/>
+        <w:rPr>
+          <w:color w:val="000000" w:themeColor="text1"/>
+        </w:rPr>
+      </w:pPr>
+      <w:r>
+        <w:rPr>
+          <w:color w:val="000000" w:themeColor="text1"/>
+        </w:rPr>
+        <w:t xml:space="preserve">Suggests developing AI that supports persistent personalization across play sessions. Advocates for integration of emotional AI to reflect subtle player </w:t>
+      </w:r>
+      <w:r>
+        <w:rPr>
+          <w:color w:val="000000" w:themeColor="text1"/>
+        </w:rPr>
+        <w:t>actions and</w:t>
+      </w:r>
+      <w:r>
+        <w:rPr>
+          <w:color w:val="000000" w:themeColor="text1"/>
+        </w:rPr>
+        <w:t xml:space="preserve"> recommends democratizing these tools for use by indie developers.</w:t>
+      </w:r>
+    </w:p>
+    <w:p>
+      <w:pPr>
+        <w:rPr>
+          <w:color w:val="000000" w:themeColor="text1"/>
+          <w:sz w:val="28"/>
+          <w:szCs w:val="28"/>
           <w:lang w:val="en-US"/>
         </w:rPr>
       </w:pPr>
@@ -912,6 +942,8 @@
           <w:i/>
           <w:iCs/>
           <w:color w:val="000000" w:themeColor="text1"/>
+          <w:sz w:val="28"/>
+          <w:szCs w:val="28"/>
           <w:lang w:val="en-US"/>
         </w:rPr>
         <w:lastRenderedPageBreak/>
@@ -922,10 +954,31 @@
           <w:b/>
           <w:bCs/>
           <w:color w:val="000000" w:themeColor="text1"/>
-          <w:lang w:val="en-US"/>
-        </w:rPr>
-        <w:t xml:space="preserve"> A Systematic Review of Coevolution in Real-Time Strategy Games</w:t>
-      </w:r>
+          <w:sz w:val="28"/>
+          <w:szCs w:val="28"/>
+          <w:lang w:val="en-US"/>
+        </w:rPr>
+        <w:t xml:space="preserve"> </w:t>
+      </w:r>
+      <w:r>
+        <w:rPr>
+          <w:color w:val="000000" w:themeColor="text1"/>
+          <w:sz w:val="28"/>
+          <w:szCs w:val="28"/>
+          <w:lang w:val="en-US"/>
+        </w:rPr>
+        <w:t>A Systematic Review of Coevolution in Real-Time Strategy Games</w:t>
+      </w:r>
+    </w:p>
+    <w:p>
+      <w:pPr>
+        <w:rPr>
+          <w:color w:val="000000" w:themeColor="text1"/>
+          <w:sz w:val="28"/>
+          <w:szCs w:val="28"/>
+          <w:lang w:val="en-US"/>
+        </w:rPr>
+      </w:pPr>
     </w:p>
     <w:p>
       <w:pPr>
@@ -937,14 +990,18 @@
           <w:b/>
           <w:bCs/>
           <w:color w:val="000000" w:themeColor="text1"/>
-          <w:lang w:val="en-US"/>
-        </w:rPr>
-      </w:pPr>
-      <w:r>
-        <w:rPr>
-          <w:b/>
-          <w:bCs/>
-          <w:color w:val="000000" w:themeColor="text1"/>
+          <w:sz w:val="24"/>
+          <w:szCs w:val="24"/>
+          <w:lang w:val="en-US"/>
+        </w:rPr>
+      </w:pPr>
+      <w:r>
+        <w:rPr>
+          <w:b/>
+          <w:bCs/>
+          <w:color w:val="000000" w:themeColor="text1"/>
+          <w:sz w:val="24"/>
+          <w:szCs w:val="24"/>
           <w:lang w:val="en-US"/>
         </w:rPr>
         <w:t>Research Aim</w:t>
@@ -952,27 +1009,39 @@
     </w:p>
     <w:p>
       <w:pPr>
-        <w:ind w:firstLine="720"/>
-        <w:rPr>
-          <w:b/>
-          <w:bCs/>
-          <w:color w:val="000000" w:themeColor="text1"/>
-          <w:lang w:val="en-US"/>
-        </w:rPr>
-      </w:pPr>
-      <w:r>
-        <w:rPr>
-          <w:b/>
-          <w:bCs/>
-          <w:color w:val="000000" w:themeColor="text1"/>
-          <w:lang w:val="en-US"/>
-        </w:rPr>
-        <w:t>To systematically review the use of coevolutionary algorithms in RTS games, analyzing their purposes, implementations, challenges, and emerging trends across three developmental stages</w:t>
-      </w:r>
-    </w:p>
-    <w:p>
-      <w:pPr>
-        <w:ind w:firstLine="720"/>
+        <w:ind w:left="720"/>
+        <w:rPr>
+          <w:color w:val="000000" w:themeColor="text1"/>
+        </w:rPr>
+      </w:pPr>
+      <w:r>
+        <w:rPr>
+          <w:color w:val="000000" w:themeColor="text1"/>
+        </w:rPr>
+        <w:t xml:space="preserve">Provides a comprehensive review of how coevolutionary algorithms contribute to strategy evolution, real-time adaptation, and personalized gameplay in RTS games. Focus is placed on enabling emergent </w:t>
+      </w:r>
+      <w:r>
+        <w:rPr>
+          <w:color w:val="000000" w:themeColor="text1"/>
+        </w:rPr>
+        <w:t>behaviour</w:t>
+      </w:r>
+      <w:r>
+        <w:rPr>
+          <w:color w:val="000000" w:themeColor="text1"/>
+        </w:rPr>
+        <w:t xml:space="preserve"> and decision-making that evolves with player input</w:t>
+      </w:r>
+      <w:r>
+        <w:rPr>
+          <w:color w:val="000000" w:themeColor="text1"/>
+        </w:rPr>
+        <w:t>.</w:t>
+      </w:r>
+    </w:p>
+    <w:p>
+      <w:pPr>
+        <w:ind w:left="720"/>
         <w:rPr>
           <w:b/>
           <w:bCs/>
@@ -991,14 +1060,18 @@
           <w:b/>
           <w:bCs/>
           <w:color w:val="000000" w:themeColor="text1"/>
-          <w:lang w:val="en-US"/>
-        </w:rPr>
-      </w:pPr>
-      <w:r>
-        <w:rPr>
-          <w:b/>
-          <w:bCs/>
-          <w:color w:val="000000" w:themeColor="text1"/>
+          <w:sz w:val="24"/>
+          <w:szCs w:val="24"/>
+          <w:lang w:val="en-US"/>
+        </w:rPr>
+      </w:pPr>
+      <w:r>
+        <w:rPr>
+          <w:b/>
+          <w:bCs/>
+          <w:color w:val="000000" w:themeColor="text1"/>
+          <w:sz w:val="24"/>
+          <w:szCs w:val="24"/>
           <w:lang w:val="en-US"/>
         </w:rPr>
         <w:t>Dataset</w:t>
@@ -1006,27 +1079,30 @@
     </w:p>
     <w:p>
       <w:pPr>
-        <w:ind w:firstLine="720"/>
-        <w:rPr>
-          <w:b/>
-          <w:bCs/>
-          <w:color w:val="000000" w:themeColor="text1"/>
-          <w:lang w:val="en-US"/>
-        </w:rPr>
-      </w:pPr>
-      <w:r>
-        <w:rPr>
-          <w:b/>
-          <w:bCs/>
-          <w:color w:val="000000" w:themeColor="text1"/>
-          <w:lang w:val="en-US"/>
-        </w:rPr>
-        <w:t>This is a systematic review, so no empirical datasets were used. However, 53 relevant publications were analyzed using NVivo for qualitative synthesis.</w:t>
-      </w:r>
-    </w:p>
-    <w:p>
-      <w:pPr>
-        <w:ind w:firstLine="720"/>
+        <w:ind w:left="720"/>
+        <w:rPr>
+          <w:b/>
+          <w:bCs/>
+          <w:color w:val="000000" w:themeColor="text1"/>
+          <w:lang w:val="en-US"/>
+        </w:rPr>
+      </w:pPr>
+      <w:r>
+        <w:rPr>
+          <w:color w:val="000000" w:themeColor="text1"/>
+        </w:rPr>
+        <w:t>Analyses</w:t>
+      </w:r>
+      <w:r>
+        <w:rPr>
+          <w:color w:val="000000" w:themeColor="text1"/>
+        </w:rPr>
+        <w:t xml:space="preserve"> 53 peer-reviewed papers from 1994–2021 focused on coevolution in RTS environments. Only studies applying coevolutionary techniques were included.</w:t>
+      </w:r>
+    </w:p>
+    <w:p>
+      <w:pPr>
+        <w:ind w:left="720"/>
         <w:rPr>
           <w:b/>
           <w:bCs/>
@@ -1045,14 +1121,18 @@
           <w:b/>
           <w:bCs/>
           <w:color w:val="000000" w:themeColor="text1"/>
-          <w:lang w:val="en-US"/>
-        </w:rPr>
-      </w:pPr>
-      <w:r>
-        <w:rPr>
-          <w:b/>
-          <w:bCs/>
-          <w:color w:val="000000" w:themeColor="text1"/>
+          <w:sz w:val="24"/>
+          <w:szCs w:val="24"/>
+          <w:lang w:val="en-US"/>
+        </w:rPr>
+      </w:pPr>
+      <w:r>
+        <w:rPr>
+          <w:b/>
+          <w:bCs/>
+          <w:color w:val="000000" w:themeColor="text1"/>
+          <w:sz w:val="24"/>
+          <w:szCs w:val="24"/>
           <w:lang w:val="en-US"/>
         </w:rPr>
         <w:t xml:space="preserve">Algorithm </w:t>
@@ -1060,52 +1140,36 @@
     </w:p>
     <w:p>
       <w:pPr>
-        <w:ind w:firstLine="720"/>
-        <w:rPr>
-          <w:b/>
-          <w:bCs/>
-          <w:color w:val="000000" w:themeColor="text1"/>
-          <w:lang w:val="en-US"/>
-        </w:rPr>
-      </w:pPr>
-      <w:r>
-        <w:rPr>
-          <w:b/>
-          <w:bCs/>
-          <w:color w:val="000000" w:themeColor="text1"/>
-          <w:lang w:val="en-US"/>
-        </w:rPr>
-        <w:t>Focuses on coevolutionary algorithms such as Genetic Algorithms (GA), Genetic Programming (GP), and hybrid models. Discusses Hall-of-Fame (</w:t>
+        <w:ind w:left="720"/>
+        <w:rPr>
+          <w:color w:val="000000" w:themeColor="text1"/>
+        </w:rPr>
+      </w:pPr>
+      <w:r>
+        <w:rPr>
+          <w:color w:val="000000" w:themeColor="text1"/>
+        </w:rPr>
+        <w:t xml:space="preserve">Highlights both competitive and cooperative coevolution models. Genetic Algorithms (GAs), </w:t>
       </w:r>
       <w:proofErr w:type="spellStart"/>
       <w:r>
         <w:rPr>
-          <w:b/>
-          <w:bCs/>
-          <w:color w:val="000000" w:themeColor="text1"/>
-          <w:lang w:val="en-US"/>
-        </w:rPr>
-        <w:t>HoF</w:t>
+          <w:color w:val="000000" w:themeColor="text1"/>
+        </w:rPr>
+        <w:t>NeuroEvolution</w:t>
       </w:r>
       <w:proofErr w:type="spellEnd"/>
       <w:r>
         <w:rPr>
-          <w:b/>
-          <w:bCs/>
-          <w:color w:val="000000" w:themeColor="text1"/>
-          <w:lang w:val="en-US"/>
-        </w:rPr>
-        <w:t>), Layered Pareto Coevolution Archive (LAPCA), influence maps, and simulation-based agent controllers.</w:t>
-      </w:r>
-    </w:p>
-    <w:p>
-      <w:pPr>
-        <w:ind w:firstLine="720"/>
-        <w:rPr>
-          <w:b/>
-          <w:bCs/>
-          <w:color w:val="000000" w:themeColor="text1"/>
-          <w:lang w:val="en-US"/>
+          <w:color w:val="000000" w:themeColor="text1"/>
+        </w:rPr>
+        <w:t xml:space="preserve"> of Augmenting Topologies (NEAT), and Genetic Programming (GP) are key methods. Fitness evaluation approaches include victory-based and dynamic metrics. Memory techniques like Hall of Fame and LAPCA help prevent knowledge loss.</w:t>
+      </w:r>
+    </w:p>
+    <w:p>
+      <w:pPr>
+        <w:rPr>
+          <w:color w:val="000000" w:themeColor="text1"/>
         </w:rPr>
       </w:pPr>
     </w:p>
@@ -1119,14 +1183,18 @@
           <w:b/>
           <w:bCs/>
           <w:color w:val="000000" w:themeColor="text1"/>
-          <w:lang w:val="en-US"/>
-        </w:rPr>
-      </w:pPr>
-      <w:r>
-        <w:rPr>
-          <w:b/>
-          <w:bCs/>
-          <w:color w:val="000000" w:themeColor="text1"/>
+          <w:sz w:val="24"/>
+          <w:szCs w:val="24"/>
+          <w:lang w:val="en-US"/>
+        </w:rPr>
+      </w:pPr>
+      <w:r>
+        <w:rPr>
+          <w:b/>
+          <w:bCs/>
+          <w:color w:val="000000" w:themeColor="text1"/>
+          <w:sz w:val="24"/>
+          <w:szCs w:val="24"/>
           <w:lang w:val="en-US"/>
         </w:rPr>
         <w:t xml:space="preserve">Evaluation </w:t>
@@ -1134,37 +1202,34 @@
     </w:p>
     <w:p>
       <w:pPr>
-        <w:ind w:firstLine="720"/>
-        <w:rPr>
-          <w:b/>
-          <w:bCs/>
-          <w:color w:val="000000" w:themeColor="text1"/>
-          <w:lang w:val="en-US"/>
-        </w:rPr>
-      </w:pPr>
-      <w:r>
-        <w:rPr>
-          <w:b/>
-          <w:bCs/>
-          <w:color w:val="000000" w:themeColor="text1"/>
-          <w:lang w:val="en-US"/>
-        </w:rPr>
-        <w:t>Synthesizes findings from literature using thematic analysis. Evaluates coevolution purposes (NPCs, game strategies, content), agent controllers, evolutionary memory, and coordination vs cooperation.</w:t>
-      </w:r>
-    </w:p>
-    <w:p>
-      <w:pPr>
-        <w:ind w:firstLine="720"/>
-        <w:rPr>
-          <w:b/>
-          <w:bCs/>
-          <w:color w:val="000000" w:themeColor="text1"/>
-          <w:lang w:val="en-US"/>
-        </w:rPr>
-      </w:pPr>
-    </w:p>
-    <w:p>
-      <w:pPr>
+        <w:pStyle w:val="ListParagraph"/>
+        <w:rPr>
+          <w:color w:val="000000" w:themeColor="text1"/>
+        </w:rPr>
+      </w:pPr>
+      <w:r>
+        <w:rPr>
+          <w:color w:val="000000" w:themeColor="text1"/>
+        </w:rPr>
+        <w:t>Organized across three chronological stages: early micromanagement tasks, evolving NPCs and map navigation, and later applications in dynamic scenario and environment generation. These show coevolution's ability to develop strategies and content that adjust based on player actions over time.</w:t>
+      </w:r>
+    </w:p>
+    <w:p>
+      <w:pPr>
+        <w:pStyle w:val="ListParagraph"/>
+        <w:rPr>
+          <w:b/>
+          <w:bCs/>
+          <w:color w:val="000000" w:themeColor="text1"/>
+          <w:sz w:val="24"/>
+          <w:szCs w:val="24"/>
+          <w:lang w:val="en-US"/>
+        </w:rPr>
+      </w:pPr>
+    </w:p>
+    <w:p>
+      <w:pPr>
+        <w:pStyle w:val="ListParagraph"/>
         <w:numPr>
           <w:ilvl w:val="0"/>
           <w:numId w:val="6"/>
@@ -1173,47 +1238,42 @@
           <w:b/>
           <w:bCs/>
           <w:color w:val="000000" w:themeColor="text1"/>
-          <w:lang w:val="en-US"/>
-        </w:rPr>
-      </w:pPr>
-      <w:r>
-        <w:rPr>
-          <w:b/>
-          <w:bCs/>
-          <w:color w:val="000000" w:themeColor="text1"/>
-          <w:lang w:val="en-US"/>
-        </w:rPr>
-        <w:t xml:space="preserve">Limitations </w:t>
-      </w:r>
-    </w:p>
-    <w:p>
-      <w:pPr>
-        <w:ind w:firstLine="720"/>
-        <w:rPr>
-          <w:b/>
-          <w:bCs/>
-          <w:color w:val="000000" w:themeColor="text1"/>
-          <w:lang w:val="en-US"/>
-        </w:rPr>
-      </w:pPr>
-      <w:r>
-        <w:rPr>
-          <w:b/>
-          <w:bCs/>
-          <w:color w:val="000000" w:themeColor="text1"/>
-          <w:lang w:val="en-US"/>
-        </w:rPr>
-        <w:t>Performance comparison across systems was not feasible due to lack of code availability, varying implementation environments, and absence of unified benchmarks.</w:t>
-      </w:r>
-    </w:p>
-    <w:p>
-      <w:pPr>
-        <w:ind w:firstLine="720"/>
-        <w:rPr>
-          <w:b/>
-          <w:bCs/>
-          <w:color w:val="000000" w:themeColor="text1"/>
-          <w:lang w:val="en-US"/>
+          <w:sz w:val="24"/>
+          <w:szCs w:val="24"/>
+          <w:lang w:val="en-US"/>
+        </w:rPr>
+      </w:pPr>
+      <w:r>
+        <w:rPr>
+          <w:b/>
+          <w:bCs/>
+          <w:color w:val="000000" w:themeColor="text1"/>
+          <w:sz w:val="24"/>
+          <w:szCs w:val="24"/>
+          <w:lang w:val="en-US"/>
+        </w:rPr>
+        <w:t>Limitations</w:t>
+      </w:r>
+    </w:p>
+    <w:p>
+      <w:pPr>
+        <w:ind w:left="720"/>
+        <w:rPr>
+          <w:color w:val="000000" w:themeColor="text1"/>
+        </w:rPr>
+      </w:pPr>
+      <w:r>
+        <w:rPr>
+          <w:color w:val="000000" w:themeColor="text1"/>
+        </w:rPr>
+        <w:t>Lack of standard testbeds hinders performance comparison. Many models are tested in custom-built or simplified environments. Missing source code and inconsistent definitions reduce reproducibility and clarity.</w:t>
+      </w:r>
+    </w:p>
+    <w:p>
+      <w:pPr>
+        <w:ind w:left="720"/>
+        <w:rPr>
+          <w:color w:val="000000" w:themeColor="text1"/>
         </w:rPr>
       </w:pPr>
     </w:p>
@@ -1227,14 +1287,18 @@
           <w:b/>
           <w:bCs/>
           <w:color w:val="000000" w:themeColor="text1"/>
-          <w:lang w:val="en-US"/>
-        </w:rPr>
-      </w:pPr>
-      <w:r>
-        <w:rPr>
-          <w:b/>
-          <w:bCs/>
-          <w:color w:val="000000" w:themeColor="text1"/>
+          <w:sz w:val="24"/>
+          <w:szCs w:val="24"/>
+          <w:lang w:val="en-US"/>
+        </w:rPr>
+      </w:pPr>
+      <w:r>
+        <w:rPr>
+          <w:b/>
+          <w:bCs/>
+          <w:color w:val="000000" w:themeColor="text1"/>
+          <w:sz w:val="24"/>
+          <w:szCs w:val="24"/>
           <w:lang w:val="en-US"/>
         </w:rPr>
         <w:t xml:space="preserve">Recommendations </w:t>
@@ -1242,98 +1306,68 @@
     </w:p>
     <w:p>
       <w:pPr>
-        <w:ind w:firstLine="720"/>
-        <w:rPr>
-          <w:b/>
-          <w:bCs/>
-          <w:color w:val="000000" w:themeColor="text1"/>
-          <w:lang w:val="en-US"/>
-        </w:rPr>
-      </w:pPr>
-      <w:r>
-        <w:rPr>
-          <w:b/>
-          <w:bCs/>
-          <w:color w:val="000000" w:themeColor="text1"/>
-          <w:lang w:val="en-US"/>
-        </w:rPr>
-        <w:t>Suggests exploring multi-objective coevolution, improving convergence stability, better memory handling, evolving content alongside agents, and enhancing agent coordination. Emphasizes the need for more robust systems and shared testing environments.</w:t>
-      </w:r>
-    </w:p>
-    <w:p>
-      <w:pPr>
-        <w:ind w:firstLine="720"/>
-        <w:rPr>
-          <w:b/>
-          <w:bCs/>
-          <w:color w:val="000000" w:themeColor="text1"/>
-          <w:lang w:val="en-US"/>
-        </w:rPr>
-      </w:pPr>
-    </w:p>
-    <w:p>
-      <w:pPr>
-        <w:ind w:firstLine="720"/>
-        <w:rPr>
-          <w:b/>
-          <w:bCs/>
-          <w:color w:val="000000" w:themeColor="text1"/>
-          <w:lang w:val="en-US"/>
-        </w:rPr>
-      </w:pPr>
-    </w:p>
-    <w:p>
-      <w:pPr>
-        <w:ind w:firstLine="720"/>
-        <w:rPr>
-          <w:b/>
-          <w:bCs/>
-          <w:color w:val="000000" w:themeColor="text1"/>
-          <w:lang w:val="en-US"/>
-        </w:rPr>
-      </w:pPr>
-    </w:p>
-    <w:p>
-      <w:pPr>
-        <w:ind w:firstLine="720"/>
-        <w:rPr>
-          <w:b/>
-          <w:bCs/>
-          <w:color w:val="000000" w:themeColor="text1"/>
-          <w:lang w:val="en-US"/>
-        </w:rPr>
-      </w:pPr>
-    </w:p>
-    <w:p>
-      <w:pPr>
-        <w:ind w:firstLine="720"/>
-        <w:rPr>
-          <w:b/>
-          <w:bCs/>
-          <w:color w:val="000000" w:themeColor="text1"/>
-          <w:lang w:val="en-US"/>
-        </w:rPr>
-      </w:pPr>
-    </w:p>
-    <w:p>
-      <w:pPr>
-        <w:ind w:firstLine="720"/>
+        <w:ind w:left="720"/>
+        <w:rPr>
+          <w:color w:val="000000" w:themeColor="text1"/>
+        </w:rPr>
+      </w:pPr>
+      <w:r>
+        <w:rPr>
+          <w:color w:val="000000" w:themeColor="text1"/>
+        </w:rPr>
+        <w:t>Encourages creation of unified RTS benchmarks, improved use of memory mechanisms, and more focus on coevolutionary techniques in real-time, player-responsive content and strategy generation</w:t>
+      </w:r>
+      <w:r>
+        <w:rPr>
+          <w:color w:val="000000" w:themeColor="text1"/>
+        </w:rPr>
+        <w:t>.</w:t>
+      </w:r>
+    </w:p>
+    <w:p>
+      <w:pPr>
+        <w:ind w:left="720"/>
+        <w:rPr>
+          <w:color w:val="000000" w:themeColor="text1"/>
+        </w:rPr>
+      </w:pPr>
+    </w:p>
+    <w:p>
+      <w:pPr>
+        <w:ind w:left="720"/>
+        <w:rPr>
+          <w:color w:val="000000" w:themeColor="text1"/>
+        </w:rPr>
+      </w:pPr>
+    </w:p>
+    <w:p>
+      <w:pPr>
+        <w:ind w:left="720"/>
+        <w:rPr>
+          <w:b/>
+          <w:bCs/>
+          <w:color w:val="000000" w:themeColor="text1"/>
+          <w:lang w:val="en-US"/>
+        </w:rPr>
+      </w:pPr>
+    </w:p>
+    <w:p>
+      <w:pPr>
+        <w:rPr>
+          <w:color w:val="000000" w:themeColor="text1"/>
+          <w:sz w:val="28"/>
+          <w:szCs w:val="28"/>
+        </w:rPr>
+      </w:pPr>
+      <w:r>
         <w:rPr>
           <w:b/>
           <w:bCs/>
           <w:i/>
           <w:iCs/>
           <w:color w:val="000000" w:themeColor="text1"/>
-          <w:lang w:val="en-US"/>
-        </w:rPr>
-      </w:pPr>
-      <w:r>
-        <w:rPr>
-          <w:b/>
-          <w:bCs/>
-          <w:i/>
-          <w:iCs/>
-          <w:color w:val="000000" w:themeColor="text1"/>
+          <w:sz w:val="28"/>
+          <w:szCs w:val="28"/>
           <w:lang w:val="en-US"/>
         </w:rPr>
         <w:lastRenderedPageBreak/>
@@ -1341,12 +1375,21 @@
       </w:r>
       <w:r>
         <w:rPr>
-          <w:b/>
-          <w:bCs/>
-          <w:color w:val="000000" w:themeColor="text1"/>
+          <w:color w:val="000000" w:themeColor="text1"/>
+          <w:sz w:val="28"/>
+          <w:szCs w:val="28"/>
         </w:rPr>
         <w:t>A System for Orchestrating Multiple Procedurally Generated Content for Different Player Profiles</w:t>
       </w:r>
+    </w:p>
+    <w:p>
+      <w:pPr>
+        <w:rPr>
+          <w:color w:val="000000" w:themeColor="text1"/>
+          <w:sz w:val="28"/>
+          <w:szCs w:val="28"/>
+        </w:rPr>
+      </w:pPr>
     </w:p>
     <w:p>
       <w:pPr>
@@ -1358,14 +1401,18 @@
           <w:b/>
           <w:bCs/>
           <w:color w:val="000000" w:themeColor="text1"/>
-          <w:lang w:val="en-US"/>
-        </w:rPr>
-      </w:pPr>
-      <w:r>
-        <w:rPr>
-          <w:b/>
-          <w:bCs/>
-          <w:color w:val="000000" w:themeColor="text1"/>
+          <w:sz w:val="24"/>
+          <w:szCs w:val="24"/>
+          <w:lang w:val="en-US"/>
+        </w:rPr>
+      </w:pPr>
+      <w:r>
+        <w:rPr>
+          <w:b/>
+          <w:bCs/>
+          <w:color w:val="000000" w:themeColor="text1"/>
+          <w:sz w:val="24"/>
+          <w:szCs w:val="24"/>
           <w:lang w:val="en-US"/>
         </w:rPr>
         <w:t>Research Aim</w:t>
@@ -1373,20 +1420,22 @@
     </w:p>
     <w:p>
       <w:pPr>
-        <w:ind w:firstLine="720"/>
-        <w:rPr>
-          <w:b/>
-          <w:bCs/>
-          <w:color w:val="000000" w:themeColor="text1"/>
-        </w:rPr>
-      </w:pPr>
-      <w:r>
-        <w:rPr>
-          <w:b/>
-          <w:bCs/>
-          <w:color w:val="000000" w:themeColor="text1"/>
-        </w:rPr>
-        <w:t>To develop and evaluate a modular system that orchestrates the procedural generation of multiple game content types (levels, quests, enemies) tailored to different player profiles, enhancing personalization and gameplay diversity in real-time.</w:t>
+        <w:ind w:left="720"/>
+        <w:rPr>
+          <w:color w:val="000000" w:themeColor="text1"/>
+        </w:rPr>
+      </w:pPr>
+      <w:r>
+        <w:rPr>
+          <w:color w:val="000000" w:themeColor="text1"/>
+        </w:rPr>
+        <w:t>Presents a system that procedurally generates and aligns multiple game elements—quests, enemies, levels—based on distinct player profiles. The goal is to enable real-time personalization and deeper engagement</w:t>
+      </w:r>
+      <w:r>
+        <w:rPr>
+          <w:color w:val="000000" w:themeColor="text1"/>
+        </w:rPr>
+        <w:t>.</w:t>
       </w:r>
     </w:p>
     <w:p>
@@ -1410,14 +1459,18 @@
           <w:b/>
           <w:bCs/>
           <w:color w:val="000000" w:themeColor="text1"/>
-          <w:lang w:val="en-US"/>
-        </w:rPr>
-      </w:pPr>
-      <w:r>
-        <w:rPr>
-          <w:b/>
-          <w:bCs/>
-          <w:color w:val="000000" w:themeColor="text1"/>
+          <w:sz w:val="24"/>
+          <w:szCs w:val="24"/>
+          <w:lang w:val="en-US"/>
+        </w:rPr>
+      </w:pPr>
+      <w:r>
+        <w:rPr>
+          <w:b/>
+          <w:bCs/>
+          <w:color w:val="000000" w:themeColor="text1"/>
+          <w:sz w:val="24"/>
+          <w:szCs w:val="24"/>
           <w:lang w:val="en-US"/>
         </w:rPr>
         <w:t>Dataset</w:t>
@@ -1425,20 +1478,28 @@
     </w:p>
     <w:p>
       <w:pPr>
-        <w:ind w:firstLine="720"/>
-        <w:rPr>
-          <w:b/>
-          <w:bCs/>
-          <w:color w:val="000000" w:themeColor="text1"/>
-        </w:rPr>
-      </w:pPr>
-      <w:r>
-        <w:rPr>
-          <w:b/>
-          <w:bCs/>
-          <w:color w:val="000000" w:themeColor="text1"/>
-        </w:rPr>
-        <w:t>Empirical study using gameplay data from 83 players, who played 204 levels and completed both pretest and post-test questionnaires. Player profiles were derived from psychometric questions, and gameplay metrics were used to analyse system effectiveness.</w:t>
+        <w:ind w:left="720"/>
+        <w:rPr>
+          <w:color w:val="000000" w:themeColor="text1"/>
+        </w:rPr>
+      </w:pPr>
+      <w:r>
+        <w:rPr>
+          <w:color w:val="000000" w:themeColor="text1"/>
+        </w:rPr>
+        <w:t xml:space="preserve">Empirical gameplay data from 83 participants who completed over 200 levels. Data includes </w:t>
+      </w:r>
+      <w:r>
+        <w:rPr>
+          <w:color w:val="000000" w:themeColor="text1"/>
+        </w:rPr>
+        <w:t>behavioural</w:t>
+      </w:r>
+      <w:r>
+        <w:rPr>
+          <w:color w:val="000000" w:themeColor="text1"/>
+        </w:rPr>
+        <w:t xml:space="preserve"> metrics and psychometric survey responses.</w:t>
       </w:r>
     </w:p>
     <w:p>
@@ -1462,14 +1523,18 @@
           <w:b/>
           <w:bCs/>
           <w:color w:val="000000" w:themeColor="text1"/>
-          <w:lang w:val="en-US"/>
-        </w:rPr>
-      </w:pPr>
-      <w:r>
-        <w:rPr>
-          <w:b/>
-          <w:bCs/>
-          <w:color w:val="000000" w:themeColor="text1"/>
+          <w:sz w:val="24"/>
+          <w:szCs w:val="24"/>
+          <w:lang w:val="en-US"/>
+        </w:rPr>
+      </w:pPr>
+      <w:r>
+        <w:rPr>
+          <w:b/>
+          <w:bCs/>
+          <w:color w:val="000000" w:themeColor="text1"/>
+          <w:sz w:val="24"/>
+          <w:szCs w:val="24"/>
           <w:lang w:val="en-US"/>
         </w:rPr>
         <w:t xml:space="preserve">Algorithm </w:t>
@@ -1477,10 +1542,28 @@
     </w:p>
     <w:p>
       <w:pPr>
-        <w:ind w:firstLine="720"/>
-        <w:rPr>
-          <w:b/>
-          <w:bCs/>
+        <w:ind w:left="720"/>
+        <w:rPr>
+          <w:color w:val="000000" w:themeColor="text1"/>
+        </w:rPr>
+      </w:pPr>
+      <w:r>
+        <w:rPr>
+          <w:color w:val="000000" w:themeColor="text1"/>
+        </w:rPr>
+        <w:t>The system uses MAP-Elites for generating diverse levels and enemies, a grammar-based generator for customized quests, and a rule-based profile classifier. A content orchestrator aligns the outputs for a coherent gameplay experience tailored to user preferences</w:t>
+      </w:r>
+      <w:r>
+        <w:rPr>
+          <w:color w:val="000000" w:themeColor="text1"/>
+        </w:rPr>
+        <w:t>.</w:t>
+      </w:r>
+    </w:p>
+    <w:p>
+      <w:pPr>
+        <w:ind w:left="720"/>
+        <w:rPr>
           <w:color w:val="000000" w:themeColor="text1"/>
           <w:lang w:val="en-US"/>
         </w:rPr>
@@ -1496,14 +1579,18 @@
           <w:b/>
           <w:bCs/>
           <w:color w:val="000000" w:themeColor="text1"/>
-          <w:lang w:val="en-US"/>
-        </w:rPr>
-      </w:pPr>
-      <w:r>
-        <w:rPr>
-          <w:b/>
-          <w:bCs/>
-          <w:color w:val="000000" w:themeColor="text1"/>
+          <w:sz w:val="24"/>
+          <w:szCs w:val="24"/>
+          <w:lang w:val="en-US"/>
+        </w:rPr>
+      </w:pPr>
+      <w:r>
+        <w:rPr>
+          <w:b/>
+          <w:bCs/>
+          <w:color w:val="000000" w:themeColor="text1"/>
+          <w:sz w:val="24"/>
+          <w:szCs w:val="24"/>
           <w:lang w:val="en-US"/>
         </w:rPr>
         <w:t xml:space="preserve">Evaluation </w:t>
@@ -1511,10 +1598,28 @@
     </w:p>
     <w:p>
       <w:pPr>
-        <w:ind w:firstLine="720"/>
-        <w:rPr>
-          <w:b/>
-          <w:bCs/>
+        <w:ind w:left="720"/>
+        <w:rPr>
+          <w:color w:val="000000" w:themeColor="text1"/>
+        </w:rPr>
+      </w:pPr>
+      <w:r>
+        <w:rPr>
+          <w:color w:val="000000" w:themeColor="text1"/>
+        </w:rPr>
+        <w:t>Participants were split into groups receiving either matching or mismatched profile content. Players who received personalized content reported significantly higher enjoyment, balance, and engagement. This confirms the effectiveness of profile-aligned procedural systems</w:t>
+      </w:r>
+      <w:r>
+        <w:rPr>
+          <w:color w:val="000000" w:themeColor="text1"/>
+        </w:rPr>
+        <w:t>.</w:t>
+      </w:r>
+    </w:p>
+    <w:p>
+      <w:pPr>
+        <w:ind w:left="720"/>
+        <w:rPr>
           <w:color w:val="000000" w:themeColor="text1"/>
           <w:lang w:val="en-US"/>
         </w:rPr>
@@ -1530,14 +1635,18 @@
           <w:b/>
           <w:bCs/>
           <w:color w:val="000000" w:themeColor="text1"/>
-          <w:lang w:val="en-US"/>
-        </w:rPr>
-      </w:pPr>
-      <w:r>
-        <w:rPr>
-          <w:b/>
-          <w:bCs/>
-          <w:color w:val="000000" w:themeColor="text1"/>
+          <w:sz w:val="24"/>
+          <w:szCs w:val="24"/>
+          <w:lang w:val="en-US"/>
+        </w:rPr>
+      </w:pPr>
+      <w:r>
+        <w:rPr>
+          <w:b/>
+          <w:bCs/>
+          <w:color w:val="000000" w:themeColor="text1"/>
+          <w:sz w:val="24"/>
+          <w:szCs w:val="24"/>
           <w:lang w:val="en-US"/>
         </w:rPr>
         <w:t xml:space="preserve">Limitations </w:t>
@@ -1545,10 +1654,37 @@
     </w:p>
     <w:p>
       <w:pPr>
-        <w:ind w:firstLine="720"/>
-        <w:rPr>
-          <w:b/>
-          <w:bCs/>
+        <w:ind w:left="720"/>
+        <w:rPr>
+          <w:color w:val="000000" w:themeColor="text1"/>
+        </w:rPr>
+      </w:pPr>
+      <w:r>
+        <w:rPr>
+          <w:color w:val="000000" w:themeColor="text1"/>
+        </w:rPr>
+        <w:t>Offline content generation restricts real-time adaptation. Player profiles are static and predefined. The system currently only supports three content facets, which may limit depth and variety</w:t>
+      </w:r>
+      <w:r>
+        <w:rPr>
+          <w:color w:val="000000" w:themeColor="text1"/>
+        </w:rPr>
+        <w:t>.</w:t>
+      </w:r>
+    </w:p>
+    <w:p>
+      <w:pPr>
+        <w:ind w:left="720"/>
+        <w:rPr>
+          <w:color w:val="000000" w:themeColor="text1"/>
+          <w:lang w:val="en-US"/>
+        </w:rPr>
+      </w:pPr>
+    </w:p>
+    <w:p>
+      <w:pPr>
+        <w:ind w:left="720"/>
+        <w:rPr>
           <w:color w:val="000000" w:themeColor="text1"/>
           <w:lang w:val="en-US"/>
         </w:rPr>
@@ -1564,14 +1700,18 @@
           <w:b/>
           <w:bCs/>
           <w:color w:val="000000" w:themeColor="text1"/>
-          <w:lang w:val="en-US"/>
-        </w:rPr>
-      </w:pPr>
-      <w:r>
-        <w:rPr>
-          <w:b/>
-          <w:bCs/>
-          <w:color w:val="000000" w:themeColor="text1"/>
+          <w:sz w:val="24"/>
+          <w:szCs w:val="24"/>
+          <w:lang w:val="en-US"/>
+        </w:rPr>
+      </w:pPr>
+      <w:r>
+        <w:rPr>
+          <w:b/>
+          <w:bCs/>
+          <w:color w:val="000000" w:themeColor="text1"/>
+          <w:sz w:val="24"/>
+          <w:szCs w:val="24"/>
           <w:lang w:val="en-US"/>
         </w:rPr>
         <w:t xml:space="preserve">Recommendations </w:t>
@@ -1579,209 +1719,39 @@
     </w:p>
     <w:p>
       <w:pPr>
-        <w:ind w:firstLine="720"/>
-        <w:rPr>
-          <w:b/>
-          <w:bCs/>
-          <w:color w:val="000000" w:themeColor="text1"/>
-          <w:lang w:val="en-US"/>
-        </w:rPr>
-      </w:pPr>
-    </w:p>
-    <w:p>
-      <w:pPr>
-        <w:ind w:firstLine="720"/>
-        <w:rPr>
-          <w:b/>
-          <w:bCs/>
-          <w:color w:val="000000" w:themeColor="text1"/>
-          <w:lang w:val="en-US"/>
-        </w:rPr>
-      </w:pPr>
-    </w:p>
-    <w:p>
-      <w:pPr>
-        <w:ind w:firstLine="720"/>
-        <w:rPr>
-          <w:b/>
-          <w:bCs/>
-          <w:color w:val="000000" w:themeColor="text1"/>
-          <w:lang w:val="en-US"/>
-        </w:rPr>
-      </w:pPr>
-    </w:p>
-    <w:p>
-      <w:pPr>
-        <w:ind w:firstLine="720"/>
-        <w:rPr>
-          <w:b/>
-          <w:bCs/>
-          <w:color w:val="000000" w:themeColor="text1"/>
-          <w:lang w:val="en-US"/>
-        </w:rPr>
-      </w:pPr>
-    </w:p>
-    <w:p>
-      <w:pPr>
-        <w:ind w:firstLine="720"/>
-        <w:rPr>
-          <w:b/>
-          <w:bCs/>
-          <w:color w:val="000000" w:themeColor="text1"/>
-          <w:lang w:val="en-US"/>
-        </w:rPr>
-      </w:pPr>
-    </w:p>
-    <w:p>
-      <w:pPr>
-        <w:ind w:firstLine="720"/>
-        <w:rPr>
-          <w:b/>
-          <w:bCs/>
-          <w:color w:val="000000" w:themeColor="text1"/>
-          <w:lang w:val="en-US"/>
-        </w:rPr>
-      </w:pPr>
-    </w:p>
-    <w:p>
-      <w:pPr>
-        <w:ind w:firstLine="720"/>
-        <w:rPr>
-          <w:b/>
-          <w:bCs/>
-          <w:color w:val="000000" w:themeColor="text1"/>
-          <w:lang w:val="en-US"/>
-        </w:rPr>
-      </w:pPr>
-    </w:p>
-    <w:p>
-      <w:pPr>
-        <w:ind w:firstLine="720"/>
-        <w:rPr>
-          <w:b/>
-          <w:bCs/>
-          <w:color w:val="000000" w:themeColor="text1"/>
-          <w:lang w:val="en-US"/>
-        </w:rPr>
-      </w:pPr>
-    </w:p>
-    <w:p>
-      <w:pPr>
-        <w:ind w:firstLine="720"/>
-        <w:rPr>
-          <w:b/>
-          <w:bCs/>
-          <w:color w:val="000000" w:themeColor="text1"/>
-          <w:lang w:val="en-US"/>
-        </w:rPr>
-      </w:pPr>
-    </w:p>
-    <w:p>
-      <w:pPr>
-        <w:ind w:firstLine="720"/>
-        <w:rPr>
-          <w:b/>
-          <w:bCs/>
-          <w:color w:val="000000" w:themeColor="text1"/>
-          <w:lang w:val="en-US"/>
-        </w:rPr>
-      </w:pPr>
-    </w:p>
-    <w:p>
-      <w:pPr>
-        <w:ind w:firstLine="720"/>
-        <w:rPr>
-          <w:b/>
-          <w:bCs/>
-          <w:color w:val="000000" w:themeColor="text1"/>
-          <w:lang w:val="en-US"/>
-        </w:rPr>
-      </w:pPr>
-    </w:p>
-    <w:p>
-      <w:pPr>
-        <w:ind w:firstLine="720"/>
-        <w:rPr>
-          <w:b/>
-          <w:bCs/>
-          <w:color w:val="000000" w:themeColor="text1"/>
-          <w:lang w:val="en-US"/>
-        </w:rPr>
-      </w:pPr>
-    </w:p>
-    <w:p>
-      <w:pPr>
-        <w:ind w:firstLine="720"/>
-        <w:rPr>
-          <w:b/>
-          <w:bCs/>
-          <w:color w:val="000000" w:themeColor="text1"/>
-          <w:lang w:val="en-US"/>
-        </w:rPr>
-      </w:pPr>
-    </w:p>
-    <w:p>
-      <w:pPr>
-        <w:ind w:firstLine="720"/>
-        <w:rPr>
-          <w:b/>
-          <w:bCs/>
-          <w:color w:val="000000" w:themeColor="text1"/>
-          <w:lang w:val="en-US"/>
-        </w:rPr>
-      </w:pPr>
-    </w:p>
-    <w:p>
-      <w:pPr>
-        <w:ind w:firstLine="720"/>
-        <w:rPr>
-          <w:b/>
-          <w:bCs/>
-          <w:color w:val="000000" w:themeColor="text1"/>
-          <w:lang w:val="en-US"/>
-        </w:rPr>
-      </w:pPr>
-    </w:p>
-    <w:p>
-      <w:pPr>
-        <w:ind w:firstLine="720"/>
-        <w:rPr>
-          <w:b/>
-          <w:bCs/>
-          <w:color w:val="000000" w:themeColor="text1"/>
-          <w:lang w:val="en-US"/>
-        </w:rPr>
-      </w:pPr>
-    </w:p>
-    <w:p>
-      <w:pPr>
-        <w:ind w:firstLine="720"/>
-        <w:rPr>
-          <w:b/>
-          <w:bCs/>
-          <w:color w:val="000000" w:themeColor="text1"/>
-          <w:lang w:val="en-US"/>
-        </w:rPr>
-      </w:pPr>
-    </w:p>
-    <w:p>
-      <w:pPr>
-        <w:ind w:firstLine="720"/>
-        <w:rPr>
-          <w:b/>
-          <w:bCs/>
-          <w:color w:val="000000" w:themeColor="text1"/>
-          <w:lang w:val="en-US"/>
-        </w:rPr>
-      </w:pPr>
-    </w:p>
-    <w:p>
-      <w:pPr>
-        <w:ind w:firstLine="720"/>
-        <w:rPr>
-          <w:b/>
-          <w:bCs/>
-          <w:color w:val="000000" w:themeColor="text1"/>
+        <w:ind w:left="720"/>
+        <w:rPr>
+          <w:color w:val="000000" w:themeColor="text1"/>
+        </w:rPr>
+      </w:pPr>
+      <w:r>
+        <w:rPr>
+          <w:color w:val="000000" w:themeColor="text1"/>
+        </w:rPr>
+        <w:t>Suggests incorporating adaptive profiling using machine learning and extending generation to additional facets like music and character dialogue. Recommends evolving quests with branching structures and dynamic NPC responses</w:t>
+      </w:r>
+      <w:r>
+        <w:rPr>
+          <w:color w:val="000000" w:themeColor="text1"/>
+        </w:rPr>
+        <w:t>.</w:t>
+      </w:r>
+    </w:p>
+    <w:p>
+      <w:pPr>
+        <w:ind w:left="720"/>
+        <w:rPr>
+          <w:color w:val="000000" w:themeColor="text1"/>
+          <w:lang w:val="en-US"/>
+        </w:rPr>
+      </w:pPr>
+    </w:p>
+    <w:p>
+      <w:pPr>
+        <w:rPr>
+          <w:color w:val="000000" w:themeColor="text1"/>
+          <w:sz w:val="28"/>
+          <w:szCs w:val="28"/>
           <w:lang w:val="en-US"/>
         </w:rPr>
       </w:pPr>
@@ -1792,19 +1762,32 @@
           <w:i/>
           <w:iCs/>
           <w:color w:val="000000" w:themeColor="text1"/>
-          <w:lang w:val="en-US"/>
-        </w:rPr>
+          <w:sz w:val="28"/>
+          <w:szCs w:val="28"/>
+          <w:lang w:val="en-US"/>
+        </w:rPr>
+        <w:lastRenderedPageBreak/>
         <w:t xml:space="preserve">Paper 4: </w:t>
       </w:r>
       <w:r>
         <w:rPr>
-          <w:b/>
-          <w:bCs/>
-          <w:color w:val="000000" w:themeColor="text1"/>
+          <w:color w:val="000000" w:themeColor="text1"/>
+          <w:sz w:val="28"/>
+          <w:szCs w:val="28"/>
           <w:lang w:val="en-US"/>
         </w:rPr>
         <w:t>Applications of Artificial Intelligence in Game Algorithms</w:t>
       </w:r>
+    </w:p>
+    <w:p>
+      <w:pPr>
+        <w:rPr>
+          <w:color w:val="000000" w:themeColor="text1"/>
+          <w:sz w:val="28"/>
+          <w:szCs w:val="28"/>
+          <w:lang w:val="en-US"/>
+        </w:rPr>
+      </w:pPr>
     </w:p>
     <w:p>
       <w:pPr>
@@ -1816,14 +1799,18 @@
           <w:b/>
           <w:bCs/>
           <w:color w:val="000000" w:themeColor="text1"/>
-          <w:lang w:val="en-US"/>
-        </w:rPr>
-      </w:pPr>
-      <w:r>
-        <w:rPr>
-          <w:b/>
-          <w:bCs/>
-          <w:color w:val="000000" w:themeColor="text1"/>
+          <w:sz w:val="24"/>
+          <w:szCs w:val="24"/>
+          <w:lang w:val="en-US"/>
+        </w:rPr>
+      </w:pPr>
+      <w:r>
+        <w:rPr>
+          <w:b/>
+          <w:bCs/>
+          <w:color w:val="000000" w:themeColor="text1"/>
+          <w:sz w:val="24"/>
+          <w:szCs w:val="24"/>
           <w:lang w:val="en-US"/>
         </w:rPr>
         <w:t>Research Aim</w:t>
@@ -1831,47 +1818,27 @@
     </w:p>
     <w:p>
       <w:pPr>
-        <w:ind w:firstLine="720"/>
-        <w:rPr>
-          <w:b/>
-          <w:bCs/>
-          <w:color w:val="000000" w:themeColor="text1"/>
-          <w:lang w:val="en-US"/>
-        </w:rPr>
-      </w:pPr>
-      <w:r>
-        <w:rPr>
-          <w:b/>
-          <w:bCs/>
-          <w:color w:val="000000" w:themeColor="text1"/>
-          <w:lang w:val="en-US"/>
-        </w:rPr>
-        <w:t xml:space="preserve">To review the historical evolution, current applications, and </w:t>
-      </w:r>
-      <w:proofErr w:type="gramStart"/>
-      <w:r>
-        <w:rPr>
-          <w:b/>
-          <w:bCs/>
-          <w:color w:val="000000" w:themeColor="text1"/>
-          <w:lang w:val="en-US"/>
-        </w:rPr>
-        <w:t>future prospects</w:t>
-      </w:r>
-      <w:proofErr w:type="gramEnd"/>
-      <w:r>
-        <w:rPr>
-          <w:b/>
-          <w:bCs/>
-          <w:color w:val="000000" w:themeColor="text1"/>
-          <w:lang w:val="en-US"/>
-        </w:rPr>
-        <w:t xml:space="preserve"> of artificial intelligence in game algorithms, emphasizing player interactivity and developer efficiency.</w:t>
-      </w:r>
-    </w:p>
-    <w:p>
-      <w:pPr>
-        <w:ind w:firstLine="720"/>
+        <w:ind w:left="720"/>
+        <w:rPr>
+          <w:color w:val="000000" w:themeColor="text1"/>
+        </w:rPr>
+      </w:pPr>
+      <w:r>
+        <w:rPr>
+          <w:color w:val="000000" w:themeColor="text1"/>
+        </w:rPr>
+        <w:t>Explores whether conversational AI can enable NPCs to interact with players more dynamically, allowing real-time quest generation, narrative evolution, and personalized responses</w:t>
+      </w:r>
+      <w:r>
+        <w:rPr>
+          <w:color w:val="000000" w:themeColor="text1"/>
+        </w:rPr>
+        <w:t>.</w:t>
+      </w:r>
+    </w:p>
+    <w:p>
+      <w:pPr>
+        <w:ind w:left="720"/>
         <w:rPr>
           <w:b/>
           <w:bCs/>
@@ -1890,14 +1857,18 @@
           <w:b/>
           <w:bCs/>
           <w:color w:val="000000" w:themeColor="text1"/>
-          <w:lang w:val="en-US"/>
-        </w:rPr>
-      </w:pPr>
-      <w:r>
-        <w:rPr>
-          <w:b/>
-          <w:bCs/>
-          <w:color w:val="000000" w:themeColor="text1"/>
+          <w:sz w:val="24"/>
+          <w:szCs w:val="24"/>
+          <w:lang w:val="en-US"/>
+        </w:rPr>
+      </w:pPr>
+      <w:r>
+        <w:rPr>
+          <w:b/>
+          <w:bCs/>
+          <w:color w:val="000000" w:themeColor="text1"/>
+          <w:sz w:val="24"/>
+          <w:szCs w:val="24"/>
           <w:lang w:val="en-US"/>
         </w:rPr>
         <w:t>Dataset</w:t>
@@ -1905,27 +1876,27 @@
     </w:p>
     <w:p>
       <w:pPr>
-        <w:ind w:firstLine="720"/>
-        <w:rPr>
-          <w:b/>
-          <w:bCs/>
-          <w:color w:val="000000" w:themeColor="text1"/>
-          <w:lang w:val="en-US"/>
-        </w:rPr>
-      </w:pPr>
-      <w:r>
-        <w:rPr>
-          <w:b/>
-          <w:bCs/>
-          <w:color w:val="000000" w:themeColor="text1"/>
-          <w:lang w:val="en-US"/>
-        </w:rPr>
-        <w:t>No specific dataset was used. The paper is a comprehensive review of literature and existing technologies.</w:t>
-      </w:r>
-    </w:p>
-    <w:p>
-      <w:pPr>
-        <w:ind w:firstLine="720"/>
+        <w:ind w:left="720"/>
+        <w:rPr>
+          <w:color w:val="000000" w:themeColor="text1"/>
+        </w:rPr>
+      </w:pPr>
+      <w:r>
+        <w:rPr>
+          <w:color w:val="000000" w:themeColor="text1"/>
+        </w:rPr>
+        <w:t>Theoretical literature survey referencing NLU/NLP frameworks and examples from commercial games and research prototypes</w:t>
+      </w:r>
+      <w:r>
+        <w:rPr>
+          <w:color w:val="000000" w:themeColor="text1"/>
+        </w:rPr>
+        <w:t>.</w:t>
+      </w:r>
+    </w:p>
+    <w:p>
+      <w:pPr>
+        <w:ind w:left="720"/>
         <w:rPr>
           <w:b/>
           <w:bCs/>
@@ -1944,14 +1915,18 @@
           <w:b/>
           <w:bCs/>
           <w:color w:val="000000" w:themeColor="text1"/>
-          <w:lang w:val="en-US"/>
-        </w:rPr>
-      </w:pPr>
-      <w:r>
-        <w:rPr>
-          <w:b/>
-          <w:bCs/>
-          <w:color w:val="000000" w:themeColor="text1"/>
+          <w:sz w:val="24"/>
+          <w:szCs w:val="24"/>
+          <w:lang w:val="en-US"/>
+        </w:rPr>
+      </w:pPr>
+      <w:r>
+        <w:rPr>
+          <w:b/>
+          <w:bCs/>
+          <w:color w:val="000000" w:themeColor="text1"/>
+          <w:sz w:val="24"/>
+          <w:szCs w:val="24"/>
           <w:lang w:val="en-US"/>
         </w:rPr>
         <w:t xml:space="preserve">Algorithm </w:t>
@@ -1959,27 +1934,65 @@
     </w:p>
     <w:p>
       <w:pPr>
-        <w:ind w:firstLine="720"/>
-        <w:rPr>
-          <w:b/>
-          <w:bCs/>
-          <w:color w:val="000000" w:themeColor="text1"/>
-          <w:lang w:val="en-US"/>
-        </w:rPr>
-      </w:pPr>
-      <w:r>
-        <w:rPr>
-          <w:b/>
-          <w:bCs/>
-          <w:color w:val="000000" w:themeColor="text1"/>
-          <w:lang w:val="en-US"/>
-        </w:rPr>
-        <w:t>Discusses a variety of AI techniques including Finite State Machines, Behavior Trees, Decision Trees, Neural Networks, Genetic Algorithms, Reinforcement Learning (AlphaGo, OpenAI Five), and Procedural Content Generation (PCG).</w:t>
-      </w:r>
-    </w:p>
-    <w:p>
-      <w:pPr>
-        <w:ind w:firstLine="720"/>
+        <w:ind w:left="720"/>
+        <w:rPr>
+          <w:color w:val="000000" w:themeColor="text1"/>
+        </w:rPr>
+      </w:pPr>
+      <w:r>
+        <w:rPr>
+          <w:color w:val="000000" w:themeColor="text1"/>
+        </w:rPr>
+        <w:t xml:space="preserve">Describes FSMs, </w:t>
+      </w:r>
+      <w:r>
+        <w:rPr>
+          <w:color w:val="000000" w:themeColor="text1"/>
+        </w:rPr>
+        <w:t>Behaviour</w:t>
+      </w:r>
+      <w:r>
+        <w:rPr>
+          <w:color w:val="000000" w:themeColor="text1"/>
+        </w:rPr>
+        <w:t xml:space="preserve"> Trees, and GOAP for structuring NPC </w:t>
+      </w:r>
+      <w:r>
+        <w:rPr>
+          <w:color w:val="000000" w:themeColor="text1"/>
+        </w:rPr>
+        <w:t>behaviour</w:t>
+      </w:r>
+      <w:r>
+        <w:rPr>
+          <w:color w:val="000000" w:themeColor="text1"/>
+        </w:rPr>
+        <w:t xml:space="preserve">. Natural Language Understanding (NLU) components include NER and intent classification. Dialogue systems use DMS architectures and reinforcement learning for adaptive conversations. Text generation is driven by T5 and </w:t>
+      </w:r>
+      <w:proofErr w:type="spellStart"/>
+      <w:r>
+        <w:rPr>
+          <w:color w:val="000000" w:themeColor="text1"/>
+        </w:rPr>
+        <w:t>DLGNet</w:t>
+      </w:r>
+      <w:proofErr w:type="spellEnd"/>
+      <w:r>
+        <w:rPr>
+          <w:color w:val="000000" w:themeColor="text1"/>
+        </w:rPr>
+        <w:t xml:space="preserve"> models</w:t>
+      </w:r>
+      <w:r>
+        <w:rPr>
+          <w:color w:val="000000" w:themeColor="text1"/>
+        </w:rPr>
+        <w:t>.</w:t>
+      </w:r>
+    </w:p>
+    <w:p>
+      <w:pPr>
+        <w:ind w:left="720"/>
         <w:rPr>
           <w:b/>
           <w:bCs/>
@@ -1998,14 +2011,18 @@
           <w:b/>
           <w:bCs/>
           <w:color w:val="000000" w:themeColor="text1"/>
-          <w:lang w:val="en-US"/>
-        </w:rPr>
-      </w:pPr>
-      <w:r>
-        <w:rPr>
-          <w:b/>
-          <w:bCs/>
-          <w:color w:val="000000" w:themeColor="text1"/>
+          <w:sz w:val="24"/>
+          <w:szCs w:val="24"/>
+          <w:lang w:val="en-US"/>
+        </w:rPr>
+      </w:pPr>
+      <w:r>
+        <w:rPr>
+          <w:b/>
+          <w:bCs/>
+          <w:color w:val="000000" w:themeColor="text1"/>
+          <w:sz w:val="24"/>
+          <w:szCs w:val="24"/>
           <w:lang w:val="en-US"/>
         </w:rPr>
         <w:t xml:space="preserve">Evaluation </w:t>
@@ -2013,27 +2030,27 @@
     </w:p>
     <w:p>
       <w:pPr>
-        <w:ind w:firstLine="720"/>
-        <w:rPr>
-          <w:b/>
-          <w:bCs/>
-          <w:color w:val="000000" w:themeColor="text1"/>
-          <w:lang w:val="en-US"/>
-        </w:rPr>
-      </w:pPr>
-      <w:r>
-        <w:rPr>
-          <w:b/>
-          <w:bCs/>
-          <w:color w:val="000000" w:themeColor="text1"/>
-          <w:lang w:val="en-US"/>
-        </w:rPr>
-        <w:t>Evaluation is qualitative, based on summarizing achievements of AI systems like AlphaGo and OpenAI Five, and their implications in game design such as NPC behavior, pathfinding, and personalized gameplay.</w:t>
-      </w:r>
-    </w:p>
-    <w:p>
-      <w:pPr>
-        <w:ind w:firstLine="720"/>
+        <w:ind w:left="720"/>
+        <w:rPr>
+          <w:color w:val="000000" w:themeColor="text1"/>
+        </w:rPr>
+      </w:pPr>
+      <w:r>
+        <w:rPr>
+          <w:color w:val="000000" w:themeColor="text1"/>
+        </w:rPr>
+        <w:t>Argues that conversational AI unlocks open-ended, player-driven dialogue that directly influences game objectives and world states. Context-aware conversations allow NPCs to shape story arcs based on player decisions, enabling dynamic quest creation and branching narratives</w:t>
+      </w:r>
+      <w:r>
+        <w:rPr>
+          <w:color w:val="000000" w:themeColor="text1"/>
+        </w:rPr>
+        <w:t>.</w:t>
+      </w:r>
+    </w:p>
+    <w:p>
+      <w:pPr>
+        <w:ind w:left="720"/>
         <w:rPr>
           <w:b/>
           <w:bCs/>
@@ -2052,14 +2069,18 @@
           <w:b/>
           <w:bCs/>
           <w:color w:val="000000" w:themeColor="text1"/>
-          <w:lang w:val="en-US"/>
-        </w:rPr>
-      </w:pPr>
-      <w:r>
-        <w:rPr>
-          <w:b/>
-          <w:bCs/>
-          <w:color w:val="000000" w:themeColor="text1"/>
+          <w:sz w:val="24"/>
+          <w:szCs w:val="24"/>
+          <w:lang w:val="en-US"/>
+        </w:rPr>
+      </w:pPr>
+      <w:r>
+        <w:rPr>
+          <w:b/>
+          <w:bCs/>
+          <w:color w:val="000000" w:themeColor="text1"/>
+          <w:sz w:val="24"/>
+          <w:szCs w:val="24"/>
           <w:lang w:val="en-US"/>
         </w:rPr>
         <w:t xml:space="preserve">Limitations </w:t>
@@ -2067,22 +2088,25 @@
     </w:p>
     <w:p>
       <w:pPr>
-        <w:ind w:firstLine="720"/>
-        <w:rPr>
-          <w:b/>
-          <w:bCs/>
-          <w:color w:val="000000" w:themeColor="text1"/>
-          <w:lang w:val="en-US"/>
-        </w:rPr>
-      </w:pPr>
-      <w:r>
-        <w:rPr>
-          <w:b/>
-          <w:bCs/>
-          <w:color w:val="000000" w:themeColor="text1"/>
-          <w:lang w:val="en-US"/>
-        </w:rPr>
-        <w:t>Lacks empirical testing or data-driven validation. Primarily a theoretical review without performance metrics.</w:t>
+        <w:ind w:left="720"/>
+        <w:rPr>
+          <w:b/>
+          <w:bCs/>
+          <w:color w:val="000000" w:themeColor="text1"/>
+          <w:lang w:val="en-US"/>
+        </w:rPr>
+      </w:pPr>
+      <w:r>
+        <w:rPr>
+          <w:color w:val="000000" w:themeColor="text1"/>
+        </w:rPr>
+        <w:t>No empirical testing or benchmark data provided. Scalability remains a challenge, and real-time context tracking is still limited. Pretrained language models often require extensive domain tuning</w:t>
+      </w:r>
+      <w:r>
+        <w:rPr>
+          <w:color w:val="000000" w:themeColor="text1"/>
+        </w:rPr>
+        <w:t>.</w:t>
       </w:r>
     </w:p>
     <w:p>
@@ -2106,14 +2130,18 @@
           <w:b/>
           <w:bCs/>
           <w:color w:val="000000" w:themeColor="text1"/>
-          <w:lang w:val="en-US"/>
-        </w:rPr>
-      </w:pPr>
-      <w:r>
-        <w:rPr>
-          <w:b/>
-          <w:bCs/>
-          <w:color w:val="000000" w:themeColor="text1"/>
+          <w:sz w:val="24"/>
+          <w:szCs w:val="24"/>
+          <w:lang w:val="en-US"/>
+        </w:rPr>
+      </w:pPr>
+      <w:r>
+        <w:rPr>
+          <w:b/>
+          <w:bCs/>
+          <w:color w:val="000000" w:themeColor="text1"/>
+          <w:sz w:val="24"/>
+          <w:szCs w:val="24"/>
           <w:lang w:val="en-US"/>
         </w:rPr>
         <w:t xml:space="preserve">Recommendations </w:t>
@@ -2121,102 +2149,88 @@
     </w:p>
     <w:p>
       <w:pPr>
-        <w:ind w:firstLine="720"/>
-        <w:rPr>
-          <w:b/>
-          <w:bCs/>
-          <w:color w:val="000000" w:themeColor="text1"/>
-          <w:lang w:val="en-US"/>
-        </w:rPr>
-      </w:pPr>
-      <w:r>
-        <w:rPr>
-          <w:b/>
-          <w:bCs/>
-          <w:color w:val="000000" w:themeColor="text1"/>
-          <w:lang w:val="en-US"/>
-        </w:rPr>
-        <w:t>Future work should explore the integration of real-time AI feedback systems and deeper personalization strategies with reinforcement learning and neural networks.</w:t>
-      </w:r>
-    </w:p>
-    <w:p>
-      <w:pPr>
-        <w:ind w:firstLine="720"/>
-        <w:rPr>
-          <w:b/>
-          <w:bCs/>
-          <w:color w:val="000000" w:themeColor="text1"/>
-          <w:lang w:val="en-US"/>
-        </w:rPr>
-      </w:pPr>
-    </w:p>
-    <w:p>
-      <w:pPr>
-        <w:ind w:firstLine="720"/>
-        <w:rPr>
-          <w:b/>
-          <w:bCs/>
-          <w:color w:val="000000" w:themeColor="text1"/>
-          <w:lang w:val="en-US"/>
-        </w:rPr>
-      </w:pPr>
-    </w:p>
-    <w:p>
-      <w:pPr>
-        <w:ind w:firstLine="720"/>
-        <w:rPr>
-          <w:b/>
-          <w:bCs/>
-          <w:color w:val="000000" w:themeColor="text1"/>
-          <w:lang w:val="en-US"/>
-        </w:rPr>
-      </w:pPr>
-    </w:p>
-    <w:p>
-      <w:pPr>
-        <w:ind w:firstLine="720"/>
-        <w:rPr>
-          <w:b/>
-          <w:bCs/>
-          <w:color w:val="000000" w:themeColor="text1"/>
-          <w:lang w:val="en-US"/>
-        </w:rPr>
-      </w:pPr>
-    </w:p>
-    <w:p>
-      <w:pPr>
-        <w:ind w:firstLine="720"/>
-        <w:rPr>
-          <w:b/>
-          <w:bCs/>
-          <w:color w:val="000000" w:themeColor="text1"/>
-          <w:lang w:val="en-US"/>
-        </w:rPr>
-      </w:pPr>
-    </w:p>
-    <w:p>
-      <w:pPr>
-        <w:ind w:firstLine="720"/>
-        <w:rPr>
-          <w:b/>
-          <w:bCs/>
-          <w:color w:val="000000" w:themeColor="text1"/>
-          <w:lang w:val="en-US"/>
-        </w:rPr>
-      </w:pPr>
-    </w:p>
-    <w:p>
-      <w:pPr>
-        <w:ind w:firstLine="720"/>
+        <w:ind w:left="720"/>
+        <w:rPr>
+          <w:b/>
+          <w:bCs/>
+          <w:color w:val="000000" w:themeColor="text1"/>
+          <w:lang w:val="en-US"/>
+        </w:rPr>
+      </w:pPr>
+      <w:r>
+        <w:rPr>
+          <w:color w:val="000000" w:themeColor="text1"/>
+        </w:rPr>
+        <w:t>Proposes building NPCs with emotion tracking, memory, and continuity across sessions. Recommends testing hybrid models that blend scripted logic with AI-generated responses to enhance reliability</w:t>
+      </w:r>
+      <w:r>
+        <w:rPr>
+          <w:color w:val="000000" w:themeColor="text1"/>
+        </w:rPr>
+        <w:t>.</w:t>
+      </w:r>
+    </w:p>
+    <w:p>
+      <w:pPr>
+        <w:rPr>
+          <w:b/>
+          <w:bCs/>
+          <w:color w:val="000000" w:themeColor="text1"/>
+          <w:lang w:val="en-US"/>
+        </w:rPr>
+      </w:pPr>
+    </w:p>
+    <w:p>
+      <w:pPr>
+        <w:rPr>
+          <w:b/>
+          <w:bCs/>
+          <w:color w:val="000000" w:themeColor="text1"/>
+          <w:lang w:val="en-US"/>
+        </w:rPr>
+      </w:pPr>
+    </w:p>
+    <w:p>
+      <w:pPr>
+        <w:rPr>
+          <w:b/>
+          <w:bCs/>
+          <w:color w:val="000000" w:themeColor="text1"/>
+          <w:lang w:val="en-US"/>
+        </w:rPr>
+      </w:pPr>
+    </w:p>
+    <w:p>
+      <w:pPr>
+        <w:rPr>
+          <w:b/>
+          <w:bCs/>
+          <w:color w:val="000000" w:themeColor="text1"/>
+          <w:lang w:val="en-US"/>
+        </w:rPr>
+      </w:pPr>
+    </w:p>
+    <w:p>
+      <w:pPr>
+        <w:rPr>
+          <w:color w:val="000000" w:themeColor="text1"/>
+          <w:sz w:val="28"/>
+          <w:szCs w:val="28"/>
+        </w:rPr>
+      </w:pPr>
+      <w:r>
         <w:rPr>
           <w:b/>
           <w:bCs/>
           <w:i/>
           <w:iCs/>
           <w:color w:val="000000" w:themeColor="text1"/>
-          <w:lang w:val="en-US"/>
-        </w:rPr>
-      </w:pPr>
+          <w:sz w:val="28"/>
+          <w:szCs w:val="28"/>
+          <w:lang w:val="en-US"/>
+        </w:rPr>
+        <w:t>Paper 5</w:t>
+      </w:r>
       <w:r>
         <w:rPr>
           <w:b/>
@@ -2224,10 +2238,30 @@
           <w:i/>
           <w:iCs/>
           <w:color w:val="000000" w:themeColor="text1"/>
-          <w:lang w:val="en-US"/>
-        </w:rPr>
-        <w:t>Paper 5</w:t>
-      </w:r>
+          <w:sz w:val="28"/>
+          <w:szCs w:val="28"/>
+          <w:lang w:val="en-US"/>
+        </w:rPr>
+        <w:t xml:space="preserve">: </w:t>
+      </w:r>
+      <w:r>
+        <w:rPr>
+          <w:color w:val="000000" w:themeColor="text1"/>
+          <w:sz w:val="28"/>
+          <w:szCs w:val="28"/>
+        </w:rPr>
+        <w:t>Exploring the Viability of Conversational AI for Non-Playable Characters</w:t>
+      </w:r>
+    </w:p>
+    <w:p>
+      <w:pPr>
+        <w:rPr>
+          <w:color w:val="000000" w:themeColor="text1"/>
+          <w:sz w:val="28"/>
+          <w:szCs w:val="28"/>
+          <w:lang w:val="en-US"/>
+        </w:rPr>
+      </w:pPr>
     </w:p>
     <w:p>
       <w:pPr>
@@ -2254,10 +2288,34 @@
     </w:p>
     <w:p>
       <w:pPr>
-        <w:ind w:firstLine="720"/>
-        <w:rPr>
-          <w:b/>
-          <w:bCs/>
+        <w:ind w:left="720"/>
+        <w:rPr>
+          <w:color w:val="000000" w:themeColor="text1"/>
+        </w:rPr>
+      </w:pPr>
+      <w:r>
+        <w:rPr>
+          <w:color w:val="000000" w:themeColor="text1"/>
+        </w:rPr>
+        <w:t xml:space="preserve">Reviews AI’s development and application in game environments, including content creation, adaptive difficulty, real-time decision-making, and player </w:t>
+      </w:r>
+      <w:r>
+        <w:rPr>
+          <w:color w:val="000000" w:themeColor="text1"/>
+        </w:rPr>
+        <w:t>modelling</w:t>
+      </w:r>
+      <w:r>
+        <w:rPr>
+          <w:color w:val="000000" w:themeColor="text1"/>
+        </w:rPr>
+        <w:t>.</w:t>
+      </w:r>
+    </w:p>
+    <w:p>
+      <w:pPr>
+        <w:ind w:left="720"/>
+        <w:rPr>
           <w:color w:val="000000" w:themeColor="text1"/>
           <w:lang w:val="en-US"/>
         </w:rPr>
@@ -2288,10 +2346,28 @@
     </w:p>
     <w:p>
       <w:pPr>
-        <w:ind w:firstLine="720"/>
-        <w:rPr>
-          <w:b/>
-          <w:bCs/>
+        <w:ind w:left="720"/>
+        <w:rPr>
+          <w:color w:val="000000" w:themeColor="text1"/>
+        </w:rPr>
+      </w:pPr>
+      <w:r>
+        <w:rPr>
+          <w:color w:val="000000" w:themeColor="text1"/>
+        </w:rPr>
+        <w:t>Synthesizes case studies and AI frameworks from both academic research and commercial games, including AlphaGo, OpenAI Five, and MOBA titles</w:t>
+      </w:r>
+      <w:r>
+        <w:rPr>
+          <w:color w:val="000000" w:themeColor="text1"/>
+        </w:rPr>
+        <w:t>.</w:t>
+      </w:r>
+    </w:p>
+    <w:p>
+      <w:pPr>
+        <w:ind w:left="720"/>
+        <w:rPr>
           <w:color w:val="000000" w:themeColor="text1"/>
           <w:lang w:val="en-US"/>
         </w:rPr>
@@ -2322,12 +2398,35 @@
     </w:p>
     <w:p>
       <w:pPr>
-        <w:ind w:firstLine="720"/>
-        <w:rPr>
-          <w:b/>
-          <w:bCs/>
-          <w:color w:val="000000" w:themeColor="text1"/>
-          <w:lang w:val="en-US"/>
+        <w:ind w:left="720"/>
+        <w:rPr>
+          <w:color w:val="000000" w:themeColor="text1"/>
+        </w:rPr>
+      </w:pPr>
+      <w:r>
+        <w:rPr>
+          <w:color w:val="000000" w:themeColor="text1"/>
+        </w:rPr>
+        <w:t xml:space="preserve">Details FSMs, neural nets (DNNs/CNNs), GANs, fuzzy logic, and reinforcement learning techniques like Q-learning and PPO. Procedural content generation and NLP support adaptive game narratives, while DDA systems tune difficulty based on </w:t>
+      </w:r>
+      <w:r>
+        <w:rPr>
+          <w:color w:val="000000" w:themeColor="text1"/>
+        </w:rPr>
+        <w:t>behaviour</w:t>
+      </w:r>
+      <w:r>
+        <w:rPr>
+          <w:color w:val="000000" w:themeColor="text1"/>
+        </w:rPr>
+        <w:t xml:space="preserve"> analysis.</w:t>
+      </w:r>
+    </w:p>
+    <w:p>
+      <w:pPr>
+        <w:ind w:left="720"/>
+        <w:rPr>
+          <w:color w:val="000000" w:themeColor="text1"/>
         </w:rPr>
       </w:pPr>
     </w:p>
@@ -2356,10 +2455,50 @@
     </w:p>
     <w:p>
       <w:pPr>
-        <w:ind w:firstLine="720"/>
-        <w:rPr>
-          <w:b/>
-          <w:bCs/>
+        <w:ind w:left="720"/>
+        <w:rPr>
+          <w:color w:val="000000" w:themeColor="text1"/>
+        </w:rPr>
+      </w:pPr>
+      <w:r>
+        <w:rPr>
+          <w:color w:val="000000" w:themeColor="text1"/>
+        </w:rPr>
+        <w:t xml:space="preserve">Highlights applications in MOBAs, RPGs, and strategy games. AI is shown to help with dynamic difficulty tuning, context-based storytelling, motion planning, and strategic suggestions. Examples include NPC AI in </w:t>
+      </w:r>
+      <w:r>
+        <w:rPr>
+          <w:i/>
+          <w:iCs/>
+          <w:color w:val="000000" w:themeColor="text1"/>
+        </w:rPr>
+        <w:t>Dota 2</w:t>
+      </w:r>
+      <w:r>
+        <w:rPr>
+          <w:color w:val="000000" w:themeColor="text1"/>
+        </w:rPr>
+        <w:t xml:space="preserve"> and decision guidance in </w:t>
+      </w:r>
+      <w:r>
+        <w:rPr>
+          <w:i/>
+          <w:iCs/>
+          <w:color w:val="000000" w:themeColor="text1"/>
+        </w:rPr>
+        <w:t>StarCraft II</w:t>
+      </w:r>
+      <w:r>
+        <w:rPr>
+          <w:color w:val="000000" w:themeColor="text1"/>
+        </w:rPr>
+        <w:t>.</w:t>
+      </w:r>
+    </w:p>
+    <w:p>
+      <w:pPr>
+        <w:ind w:left="720"/>
+        <w:rPr>
           <w:color w:val="000000" w:themeColor="text1"/>
           <w:lang w:val="en-US"/>
         </w:rPr>
@@ -2390,10 +2529,34 @@
     </w:p>
     <w:p>
       <w:pPr>
-        <w:ind w:firstLine="720"/>
-        <w:rPr>
-          <w:b/>
-          <w:bCs/>
+        <w:ind w:left="720"/>
+        <w:rPr>
+          <w:color w:val="000000" w:themeColor="text1"/>
+        </w:rPr>
+      </w:pPr>
+      <w:r>
+        <w:rPr>
+          <w:color w:val="000000" w:themeColor="text1"/>
+        </w:rPr>
+        <w:t xml:space="preserve">Real-time AI increases performance overhead. Naive self-play can stagnate without new opponents. Player </w:t>
+      </w:r>
+      <w:r>
+        <w:rPr>
+          <w:color w:val="000000" w:themeColor="text1"/>
+        </w:rPr>
+        <w:t>behaviour</w:t>
+      </w:r>
+      <w:r>
+        <w:rPr>
+          <w:color w:val="000000" w:themeColor="text1"/>
+        </w:rPr>
+        <w:t xml:space="preserve"> remains complex and hard to predict. Ethical concerns around fairness and manipulation are mentioned.</w:t>
+      </w:r>
+    </w:p>
+    <w:p>
+      <w:pPr>
+        <w:ind w:left="720"/>
+        <w:rPr>
           <w:color w:val="000000" w:themeColor="text1"/>
           <w:lang w:val="en-US"/>
         </w:rPr>
@@ -2424,194 +2587,74 @@
     </w:p>
     <w:p>
       <w:pPr>
-        <w:ind w:firstLine="720"/>
-        <w:rPr>
-          <w:b/>
-          <w:bCs/>
-          <w:color w:val="000000" w:themeColor="text1"/>
-          <w:lang w:val="en-US"/>
-        </w:rPr>
-      </w:pPr>
-    </w:p>
-    <w:p>
-      <w:pPr>
-        <w:ind w:firstLine="720"/>
-        <w:rPr>
-          <w:b/>
-          <w:bCs/>
-          <w:color w:val="000000" w:themeColor="text1"/>
-          <w:lang w:val="en-US"/>
-        </w:rPr>
-      </w:pPr>
-    </w:p>
-    <w:p>
-      <w:pPr>
-        <w:ind w:firstLine="720"/>
-        <w:rPr>
-          <w:b/>
-          <w:bCs/>
-          <w:color w:val="000000" w:themeColor="text1"/>
-          <w:lang w:val="en-US"/>
-        </w:rPr>
-      </w:pPr>
-    </w:p>
-    <w:p>
-      <w:pPr>
-        <w:ind w:firstLine="720"/>
-        <w:rPr>
-          <w:b/>
-          <w:bCs/>
-          <w:color w:val="000000" w:themeColor="text1"/>
-          <w:lang w:val="en-US"/>
-        </w:rPr>
-      </w:pPr>
-    </w:p>
-    <w:p>
-      <w:pPr>
-        <w:ind w:firstLine="720"/>
-        <w:rPr>
-          <w:b/>
-          <w:bCs/>
-          <w:color w:val="000000" w:themeColor="text1"/>
-          <w:lang w:val="en-US"/>
-        </w:rPr>
-      </w:pPr>
-    </w:p>
-    <w:p>
-      <w:pPr>
-        <w:ind w:firstLine="720"/>
-        <w:rPr>
-          <w:b/>
-          <w:bCs/>
-          <w:color w:val="000000" w:themeColor="text1"/>
-          <w:lang w:val="en-US"/>
-        </w:rPr>
-      </w:pPr>
-    </w:p>
-    <w:p>
-      <w:pPr>
-        <w:ind w:firstLine="720"/>
-        <w:rPr>
-          <w:b/>
-          <w:bCs/>
-          <w:color w:val="000000" w:themeColor="text1"/>
-          <w:lang w:val="en-US"/>
-        </w:rPr>
-      </w:pPr>
-    </w:p>
-    <w:p>
-      <w:pPr>
-        <w:ind w:firstLine="720"/>
-        <w:rPr>
-          <w:b/>
-          <w:bCs/>
-          <w:color w:val="000000" w:themeColor="text1"/>
-          <w:lang w:val="en-US"/>
-        </w:rPr>
-      </w:pPr>
-    </w:p>
-    <w:p>
-      <w:pPr>
-        <w:ind w:firstLine="720"/>
-        <w:rPr>
-          <w:b/>
-          <w:bCs/>
-          <w:color w:val="000000" w:themeColor="text1"/>
-          <w:lang w:val="en-US"/>
-        </w:rPr>
-      </w:pPr>
-    </w:p>
-    <w:p>
-      <w:pPr>
-        <w:ind w:firstLine="720"/>
-        <w:rPr>
-          <w:b/>
-          <w:bCs/>
-          <w:color w:val="000000" w:themeColor="text1"/>
-          <w:lang w:val="en-US"/>
-        </w:rPr>
-      </w:pPr>
-    </w:p>
-    <w:p>
-      <w:pPr>
-        <w:ind w:firstLine="720"/>
-        <w:rPr>
-          <w:b/>
-          <w:bCs/>
-          <w:color w:val="000000" w:themeColor="text1"/>
-          <w:lang w:val="en-US"/>
-        </w:rPr>
-      </w:pPr>
-    </w:p>
-    <w:p>
-      <w:pPr>
-        <w:ind w:firstLine="720"/>
-        <w:rPr>
-          <w:b/>
-          <w:bCs/>
-          <w:color w:val="000000" w:themeColor="text1"/>
-          <w:lang w:val="en-US"/>
-        </w:rPr>
-      </w:pPr>
-    </w:p>
-    <w:p>
-      <w:pPr>
-        <w:ind w:firstLine="720"/>
-        <w:rPr>
-          <w:b/>
-          <w:bCs/>
-          <w:color w:val="000000" w:themeColor="text1"/>
-          <w:lang w:val="en-US"/>
-        </w:rPr>
-      </w:pPr>
-    </w:p>
-    <w:p>
-      <w:pPr>
-        <w:ind w:firstLine="720"/>
-        <w:rPr>
-          <w:b/>
-          <w:bCs/>
-          <w:color w:val="000000" w:themeColor="text1"/>
-          <w:lang w:val="en-US"/>
-        </w:rPr>
-      </w:pPr>
-    </w:p>
-    <w:p>
-      <w:pPr>
-        <w:ind w:firstLine="720"/>
-        <w:rPr>
-          <w:b/>
-          <w:bCs/>
-          <w:color w:val="000000" w:themeColor="text1"/>
-          <w:lang w:val="en-US"/>
-        </w:rPr>
-      </w:pPr>
-    </w:p>
-    <w:p>
-      <w:pPr>
-        <w:ind w:firstLine="720"/>
-        <w:rPr>
-          <w:b/>
-          <w:bCs/>
-          <w:color w:val="000000" w:themeColor="text1"/>
-          <w:lang w:val="en-US"/>
-        </w:rPr>
-      </w:pPr>
-    </w:p>
-    <w:p>
-      <w:pPr>
-        <w:ind w:firstLine="720"/>
-        <w:rPr>
-          <w:b/>
-          <w:bCs/>
-          <w:color w:val="000000" w:themeColor="text1"/>
-          <w:lang w:val="en-US"/>
-        </w:rPr>
-      </w:pPr>
-    </w:p>
-    <w:p>
-      <w:pPr>
-        <w:ind w:firstLine="720"/>
+        <w:ind w:left="720"/>
+        <w:rPr>
+          <w:color w:val="000000" w:themeColor="text1"/>
+          <w:lang w:val="en-US"/>
+        </w:rPr>
+      </w:pPr>
+      <w:r>
+        <w:rPr>
+          <w:color w:val="000000" w:themeColor="text1"/>
+        </w:rPr>
+        <w:t xml:space="preserve">Recommends shifting to GPU-based scaling for AI algorithms, enabling real-time feedback and adaptation. Calls for richer sentiment and </w:t>
+      </w:r>
+      <w:r>
+        <w:rPr>
+          <w:color w:val="000000" w:themeColor="text1"/>
+        </w:rPr>
+        <w:t>behaviour</w:t>
+      </w:r>
+      <w:r>
+        <w:rPr>
+          <w:color w:val="000000" w:themeColor="text1"/>
+        </w:rPr>
+        <w:t>-aware systems in VR/AR environments and long-term ethical guidelines for dynamic personalization.</w:t>
+      </w:r>
+    </w:p>
+    <w:bookmarkEnd w:id="0"/>
+    <w:p>
+      <w:pPr>
+        <w:rPr>
+          <w:b/>
+          <w:bCs/>
+          <w:color w:val="000000" w:themeColor="text1"/>
+          <w:lang w:val="en-US"/>
+        </w:rPr>
+      </w:pPr>
+    </w:p>
+    <w:p>
+      <w:pPr>
+        <w:rPr>
+          <w:b/>
+          <w:bCs/>
+          <w:color w:val="000000" w:themeColor="text1"/>
+          <w:lang w:val="en-US"/>
+        </w:rPr>
+      </w:pPr>
+    </w:p>
+    <w:p>
+      <w:pPr>
+        <w:rPr>
+          <w:b/>
+          <w:bCs/>
+          <w:color w:val="000000" w:themeColor="text1"/>
+          <w:lang w:val="en-US"/>
+        </w:rPr>
+      </w:pPr>
+    </w:p>
+    <w:p>
+      <w:pPr>
+        <w:rPr>
+          <w:b/>
+          <w:bCs/>
+          <w:color w:val="000000" w:themeColor="text1"/>
+          <w:lang w:val="en-US"/>
+        </w:rPr>
+      </w:pPr>
+    </w:p>
+    <w:p>
+      <w:pPr>
         <w:rPr>
           <w:b/>
           <w:bCs/>
@@ -2630,159 +2673,26 @@
           <w:b/>
           <w:bCs/>
           <w:color w:val="000000" w:themeColor="text1"/>
-          <w:lang w:val="en-US"/>
-        </w:rPr>
-      </w:pPr>
-      <w:r>
-        <w:rPr>
-          <w:b/>
-          <w:bCs/>
-          <w:color w:val="000000" w:themeColor="text1"/>
+          <w:sz w:val="28"/>
+          <w:szCs w:val="28"/>
+          <w:lang w:val="en-US"/>
+        </w:rPr>
+      </w:pPr>
+      <w:r>
+        <w:rPr>
+          <w:b/>
+          <w:bCs/>
+          <w:color w:val="000000" w:themeColor="text1"/>
+          <w:sz w:val="28"/>
+          <w:szCs w:val="28"/>
           <w:lang w:val="en-US"/>
         </w:rPr>
         <w:t>Comparison Table.</w:t>
       </w:r>
     </w:p>
-    <w:p>
-      <w:pPr>
-        <w:ind w:firstLine="720"/>
-        <w:rPr>
-          <w:b/>
-          <w:bCs/>
-          <w:color w:val="000000" w:themeColor="text1"/>
-        </w:rPr>
-      </w:pPr>
-    </w:p>
-    <w:p>
-      <w:pPr>
-        <w:ind w:firstLine="720"/>
-        <w:rPr>
-          <w:b/>
-          <w:bCs/>
-          <w:color w:val="000000" w:themeColor="text1"/>
-          <w:lang w:val="en-MT"/>
-        </w:rPr>
-      </w:pPr>
-    </w:p>
-    <w:p>
-      <w:pPr>
-        <w:pStyle w:val="Subtitle"/>
-        <w:numPr>
-          <w:ilvl w:val="0"/>
-          <w:numId w:val="3"/>
-        </w:numPr>
-        <w:spacing w:line="278" w:lineRule="auto"/>
-        <w:rPr>
-          <w:b/>
-          <w:bCs/>
-          <w:color w:val="000000" w:themeColor="text1"/>
-          <w:lang w:val="en-US"/>
-        </w:rPr>
-      </w:pPr>
-      <w:r>
-        <w:rPr>
-          <w:b/>
-          <w:bCs/>
-          <w:color w:val="000000" w:themeColor="text1"/>
-          <w:lang w:val="en-US"/>
-        </w:rPr>
-        <w:t>Literature Map.</w:t>
-      </w:r>
-    </w:p>
-    <w:p>
-      <w:pPr>
-        <w:rPr>
-          <w:b/>
-          <w:bCs/>
-          <w:color w:val="000000" w:themeColor="text1"/>
-          <w:lang w:val="en-US"/>
-        </w:rPr>
-      </w:pPr>
-    </w:p>
-    <w:p>
-      <w:pPr>
-        <w:rPr>
-          <w:b/>
-          <w:bCs/>
-          <w:color w:val="000000" w:themeColor="text1"/>
-          <w:lang w:val="en-US"/>
-        </w:rPr>
-      </w:pPr>
-    </w:p>
-    <w:p>
-      <w:pPr>
-        <w:pStyle w:val="Subtitle"/>
-        <w:numPr>
-          <w:ilvl w:val="0"/>
-          <w:numId w:val="3"/>
-        </w:numPr>
-        <w:spacing w:line="278" w:lineRule="auto"/>
-        <w:rPr>
-          <w:b/>
-          <w:bCs/>
-          <w:color w:val="000000" w:themeColor="text1"/>
-          <w:lang w:val="en-US"/>
-        </w:rPr>
-      </w:pPr>
-      <w:r>
-        <w:rPr>
-          <w:b/>
-          <w:bCs/>
-          <w:color w:val="000000" w:themeColor="text1"/>
-          <w:lang w:val="en-US"/>
-        </w:rPr>
-        <w:t>Literature Review.</w:t>
-      </w:r>
-    </w:p>
-    <w:p>
-      <w:pPr>
-        <w:rPr>
-          <w:b/>
-          <w:bCs/>
-          <w:color w:val="000000" w:themeColor="text1"/>
-          <w:lang w:val="en-US"/>
-        </w:rPr>
-      </w:pPr>
-    </w:p>
-    <w:p>
-      <w:pPr>
-        <w:rPr>
-          <w:b/>
-          <w:bCs/>
-          <w:color w:val="000000" w:themeColor="text1"/>
-          <w:lang w:val="en-US"/>
-        </w:rPr>
-      </w:pPr>
-    </w:p>
-    <w:p>
-      <w:pPr>
-        <w:pStyle w:val="Subtitle"/>
-        <w:numPr>
-          <w:ilvl w:val="0"/>
-          <w:numId w:val="3"/>
-        </w:numPr>
-        <w:spacing w:line="278" w:lineRule="auto"/>
-        <w:rPr>
-          <w:b/>
-          <w:bCs/>
-          <w:color w:val="000000" w:themeColor="text1"/>
-          <w:lang w:val="en-US"/>
-        </w:rPr>
-      </w:pPr>
-      <w:r>
-        <w:rPr>
-          <w:b/>
-          <w:bCs/>
-          <w:color w:val="000000" w:themeColor="text1"/>
-          <w:lang w:val="en-US"/>
-        </w:rPr>
-        <w:t>Comparison Table.</w:t>
-      </w:r>
-    </w:p>
-    <w:p/>
     <w:sectPr>
-      <w:headerReference w:type="default" r:id="rId14"/>
-      <w:footerReference w:type="default" r:id="rId15"/>
+      <w:headerReference w:type="default" r:id="rId12"/>
+      <w:footerReference w:type="default" r:id="rId13"/>
       <w:pgSz w:w="11906" w:h="16838"/>
       <w:pgMar w:top="1440" w:right="1440" w:bottom="1440" w:left="1440" w:header="708" w:footer="708" w:gutter="0"/>
       <w:cols w:space="708"/>
@@ -2970,6 +2880,155 @@
 <file path=word/numbering.xml><?xml version="1.0" encoding="utf-8"?>
 <w:numbering xmlns:wpc="http://schemas.microsoft.com/office/word/2010/wordprocessingCanvas" xmlns:cx="http://schemas.microsoft.com/office/drawing/2014/chartex" xmlns:cx1="http://schemas.microsoft.com/office/drawing/2015/9/8/chartex" xmlns:cx2="http://schemas.microsoft.com/office/drawing/2015/10/21/chartex" xmlns:cx3="http://schemas.microsoft.com/office/drawing/2016/5/9/chartex" xmlns:cx4="http://schemas.microsoft.com/office/drawing/2016/5/10/chartex" xmlns:cx5="http://schemas.microsoft.com/office/drawing/2016/5/11/chartex" xmlns:cx6="http://schemas.microsoft.com/office/drawing/2016/5/12/chartex" xmlns:cx7="http://schemas.microsoft.com/office/drawing/2016/5/13/chartex" xmlns:cx8="http://schemas.microsoft.com/office/drawing/2016/5/14/chartex" xmlns:mc="http://schemas.openxmlformats.org/markup-compatibility/2006" xmlns:aink="http://schemas.microsoft.com/office/drawing/2016/ink" xmlns:am3d="http://schemas.microsoft.com/office/drawing/2017/model3d" xmlns:o="urn:schemas-microsoft-com:office:office" xmlns:oel="http://schemas.microsoft.com/office/2019/extlst" xmlns:r="http://schemas.openxmlformats.org/officeDocument/2006/relationships" xmlns:m="http://schemas.openxmlformats.org/officeDocument/2006/math" xmlns:v="urn:schemas-microsoft-com:vml" xmlns:wp14="http://schemas.microsoft.com/office/word/2010/wordprocessingDrawing" xmlns:wp="http://schemas.openxmlformats.org/drawingml/2006/wordprocessingDrawing" xmlns:w10="urn:schemas-microsoft-com:office:word" xmlns:w="http://schemas.openxmlformats.org/wordprocessingml/2006/main" xmlns:w14="http://schemas.microsoft.com/office/word/2010/wordml" xmlns:w15="http://schemas.microsoft.com/office/word/2012/wordml" xmlns:w16cex="http://schemas.microsoft.com/office/word/2018/wordml/cex" xmlns:w16cid="http://schemas.microsoft.com/office/word/2016/wordml/cid" xmlns:w16="http://schemas.microsoft.com/office/word/2018/wordml" xmlns:w16du="http://schemas.microsoft.com/office/word/2023/wordml/word16du" xmlns:w16sdtdh="http://schemas.microsoft.com/office/word/2020/wordml/sdtdatahash" xmlns:w16sdtfl="http://schemas.microsoft.com/office/word/2024/wordml/sdtformatlock" xmlns:w16se="http://schemas.microsoft.com/office/word/2015/wordml/symex" xmlns:wpg="http://schemas.microsoft.com/office/word/2010/wordprocessingGroup" xmlns:wpi="http://schemas.microsoft.com/office/word/2010/wordprocessingInk" xmlns:wne="http://schemas.microsoft.com/office/word/2006/wordml" xmlns:wps="http://schemas.microsoft.com/office/word/2010/wordprocessingShape" mc:Ignorable="w14 w15 w16se w16cid w16 w16cex w16sdtdh w16sdtfl w16du wp14">
   <w:abstractNum w:abstractNumId="0" w15:restartNumberingAfterBreak="0">
+    <w:nsid w:val="008511FE"/>
+    <w:multiLevelType w:val="multilevel"/>
+    <w:tmpl w:val="D236133E"/>
+    <w:lvl w:ilvl="0">
+      <w:start w:val="1"/>
+      <w:numFmt w:val="bullet"/>
+      <w:lvlText w:val=""/>
+      <w:lvlJc w:val="left"/>
+      <w:pPr>
+        <w:tabs>
+          <w:tab w:val="num" w:pos="1080"/>
+        </w:tabs>
+        <w:ind w:left="1080" w:hanging="360"/>
+      </w:pPr>
+      <w:rPr>
+        <w:rFonts w:ascii="Symbol" w:hAnsi="Symbol" w:hint="default"/>
+        <w:sz w:val="20"/>
+      </w:rPr>
+    </w:lvl>
+    <w:lvl w:ilvl="1" w:tentative="1">
+      <w:start w:val="1"/>
+      <w:numFmt w:val="bullet"/>
+      <w:lvlText w:val="o"/>
+      <w:lvlJc w:val="left"/>
+      <w:pPr>
+        <w:tabs>
+          <w:tab w:val="num" w:pos="1800"/>
+        </w:tabs>
+        <w:ind w:left="1800" w:hanging="360"/>
+      </w:pPr>
+      <w:rPr>
+        <w:rFonts w:ascii="Courier New" w:hAnsi="Courier New" w:hint="default"/>
+        <w:sz w:val="20"/>
+      </w:rPr>
+    </w:lvl>
+    <w:lvl w:ilvl="2" w:tentative="1">
+      <w:start w:val="1"/>
+      <w:numFmt w:val="bullet"/>
+      <w:lvlText w:val=""/>
+      <w:lvlJc w:val="left"/>
+      <w:pPr>
+        <w:tabs>
+          <w:tab w:val="num" w:pos="2520"/>
+        </w:tabs>
+        <w:ind w:left="2520" w:hanging="360"/>
+      </w:pPr>
+      <w:rPr>
+        <w:rFonts w:ascii="Wingdings" w:hAnsi="Wingdings" w:hint="default"/>
+        <w:sz w:val="20"/>
+      </w:rPr>
+    </w:lvl>
+    <w:lvl w:ilvl="3" w:tentative="1">
+      <w:start w:val="1"/>
+      <w:numFmt w:val="bullet"/>
+      <w:lvlText w:val=""/>
+      <w:lvlJc w:val="left"/>
+      <w:pPr>
+        <w:tabs>
+          <w:tab w:val="num" w:pos="3240"/>
+        </w:tabs>
+        <w:ind w:left="3240" w:hanging="360"/>
+      </w:pPr>
+      <w:rPr>
+        <w:rFonts w:ascii="Wingdings" w:hAnsi="Wingdings" w:hint="default"/>
+        <w:sz w:val="20"/>
+      </w:rPr>
+    </w:lvl>
+    <w:lvl w:ilvl="4" w:tentative="1">
+      <w:start w:val="1"/>
+      <w:numFmt w:val="bullet"/>
+      <w:lvlText w:val=""/>
+      <w:lvlJc w:val="left"/>
+      <w:pPr>
+        <w:tabs>
+          <w:tab w:val="num" w:pos="3960"/>
+        </w:tabs>
+        <w:ind w:left="3960" w:hanging="360"/>
+      </w:pPr>
+      <w:rPr>
+        <w:rFonts w:ascii="Wingdings" w:hAnsi="Wingdings" w:hint="default"/>
+        <w:sz w:val="20"/>
+      </w:rPr>
+    </w:lvl>
+    <w:lvl w:ilvl="5" w:tentative="1">
+      <w:start w:val="1"/>
+      <w:numFmt w:val="bullet"/>
+      <w:lvlText w:val=""/>
+      <w:lvlJc w:val="left"/>
+      <w:pPr>
+        <w:tabs>
+          <w:tab w:val="num" w:pos="4680"/>
+        </w:tabs>
+        <w:ind w:left="4680" w:hanging="360"/>
+      </w:pPr>
+      <w:rPr>
+        <w:rFonts w:ascii="Wingdings" w:hAnsi="Wingdings" w:hint="default"/>
+        <w:sz w:val="20"/>
+      </w:rPr>
+    </w:lvl>
+    <w:lvl w:ilvl="6" w:tentative="1">
+      <w:start w:val="1"/>
+      <w:numFmt w:val="bullet"/>
+      <w:lvlText w:val=""/>
+      <w:lvlJc w:val="left"/>
+      <w:pPr>
+        <w:tabs>
+          <w:tab w:val="num" w:pos="5400"/>
+        </w:tabs>
+        <w:ind w:left="5400" w:hanging="360"/>
+      </w:pPr>
+      <w:rPr>
+        <w:rFonts w:ascii="Wingdings" w:hAnsi="Wingdings" w:hint="default"/>
+        <w:sz w:val="20"/>
+      </w:rPr>
+    </w:lvl>
+    <w:lvl w:ilvl="7" w:tentative="1">
+      <w:start w:val="1"/>
+      <w:numFmt w:val="bullet"/>
+      <w:lvlText w:val=""/>
+      <w:lvlJc w:val="left"/>
+      <w:pPr>
+        <w:tabs>
+          <w:tab w:val="num" w:pos="6120"/>
+        </w:tabs>
+        <w:ind w:left="6120" w:hanging="360"/>
+      </w:pPr>
+      <w:rPr>
+        <w:rFonts w:ascii="Wingdings" w:hAnsi="Wingdings" w:hint="default"/>
+        <w:sz w:val="20"/>
+      </w:rPr>
+    </w:lvl>
+    <w:lvl w:ilvl="8" w:tentative="1">
+      <w:start w:val="1"/>
+      <w:numFmt w:val="bullet"/>
+      <w:lvlText w:val=""/>
+      <w:lvlJc w:val="left"/>
+      <w:pPr>
+        <w:tabs>
+          <w:tab w:val="num" w:pos="6840"/>
+        </w:tabs>
+        <w:ind w:left="6840" w:hanging="360"/>
+      </w:pPr>
+      <w:rPr>
+        <w:rFonts w:ascii="Wingdings" w:hAnsi="Wingdings" w:hint="default"/>
+        <w:sz w:val="20"/>
+      </w:rPr>
+    </w:lvl>
+  </w:abstractNum>
+  <w:abstractNum w:abstractNumId="1" w15:restartNumberingAfterBreak="0">
     <w:nsid w:val="1F582791"/>
     <w:multiLevelType w:val="hybridMultilevel"/>
     <w:tmpl w:val="249A92CE"/>
@@ -3055,7 +3114,7 @@
       </w:pPr>
     </w:lvl>
   </w:abstractNum>
-  <w:abstractNum w:abstractNumId="1" w15:restartNumberingAfterBreak="0">
+  <w:abstractNum w:abstractNumId="2" w15:restartNumberingAfterBreak="0">
     <w:nsid w:val="1FFA1FED"/>
     <w:multiLevelType w:val="hybridMultilevel"/>
     <w:tmpl w:val="FFFFFFFF"/>
@@ -3106,7 +3165,7 @@
       <w:lvlJc w:val="left"/>
     </w:lvl>
   </w:abstractNum>
-  <w:abstractNum w:abstractNumId="2" w15:restartNumberingAfterBreak="0">
+  <w:abstractNum w:abstractNumId="3" w15:restartNumberingAfterBreak="0">
     <w:nsid w:val="202D1C51"/>
     <w:multiLevelType w:val="hybridMultilevel"/>
     <w:tmpl w:val="2FB45788"/>
@@ -3219,7 +3278,7 @@
       </w:rPr>
     </w:lvl>
   </w:abstractNum>
-  <w:abstractNum w:abstractNumId="3" w15:restartNumberingAfterBreak="0">
+  <w:abstractNum w:abstractNumId="4" w15:restartNumberingAfterBreak="0">
     <w:nsid w:val="229326D0"/>
     <w:multiLevelType w:val="hybridMultilevel"/>
     <w:tmpl w:val="7F265A4E"/>
@@ -3331,7 +3390,7 @@
       </w:rPr>
     </w:lvl>
   </w:abstractNum>
-  <w:abstractNum w:abstractNumId="4" w15:restartNumberingAfterBreak="0">
+  <w:abstractNum w:abstractNumId="5" w15:restartNumberingAfterBreak="0">
     <w:nsid w:val="3C665BB1"/>
     <w:multiLevelType w:val="hybridMultilevel"/>
     <w:tmpl w:val="A928F8F2"/>
@@ -3420,7 +3479,7 @@
       </w:pPr>
     </w:lvl>
   </w:abstractNum>
-  <w:abstractNum w:abstractNumId="5" w15:restartNumberingAfterBreak="0">
+  <w:abstractNum w:abstractNumId="6" w15:restartNumberingAfterBreak="0">
     <w:nsid w:val="66BB66D7"/>
     <w:multiLevelType w:val="hybridMultilevel"/>
     <w:tmpl w:val="9178555E"/>
@@ -3510,19 +3569,19 @@
     </w:lvl>
   </w:abstractNum>
   <w:num w:numId="1" w16cid:durableId="266817825">
-    <w:abstractNumId w:val="0"/>
+    <w:abstractNumId w:val="1"/>
   </w:num>
   <w:num w:numId="2" w16cid:durableId="1049651484">
+    <w:abstractNumId w:val="3"/>
+  </w:num>
+  <w:num w:numId="3" w16cid:durableId="198129720">
+    <w:abstractNumId w:val="5"/>
+  </w:num>
+  <w:num w:numId="4" w16cid:durableId="253787824">
     <w:abstractNumId w:val="2"/>
   </w:num>
-  <w:num w:numId="3" w16cid:durableId="198129720">
-    <w:abstractNumId w:val="4"/>
-  </w:num>
-  <w:num w:numId="4" w16cid:durableId="253787824">
-    <w:abstractNumId w:val="1"/>
-  </w:num>
   <w:num w:numId="5" w16cid:durableId="1785810161">
-    <w:abstractNumId w:val="4"/>
+    <w:abstractNumId w:val="5"/>
     <w:lvlOverride w:ilvl="0">
       <w:startOverride w:val="1"/>
     </w:lvlOverride>
@@ -3552,19 +3611,13 @@
     </w:lvlOverride>
   </w:num>
   <w:num w:numId="6" w16cid:durableId="1248227928">
-    <w:abstractNumId w:val="3"/>
-    <w:lvlOverride w:ilvl="0"/>
-    <w:lvlOverride w:ilvl="1"/>
-    <w:lvlOverride w:ilvl="2"/>
-    <w:lvlOverride w:ilvl="3"/>
-    <w:lvlOverride w:ilvl="4"/>
-    <w:lvlOverride w:ilvl="5"/>
-    <w:lvlOverride w:ilvl="6"/>
-    <w:lvlOverride w:ilvl="7"/>
-    <w:lvlOverride w:ilvl="8"/>
+    <w:abstractNumId w:val="4"/>
   </w:num>
   <w:num w:numId="7" w16cid:durableId="1632055740">
-    <w:abstractNumId w:val="5"/>
+    <w:abstractNumId w:val="6"/>
+  </w:num>
+  <w:num w:numId="8" w16cid:durableId="1112629548">
+    <w:abstractNumId w:val="0"/>
   </w:num>
 </w:numbering>
 </file>

</xml_diff>